<commit_message>
shuo de ye shi
</commit_message>
<xml_diff>
--- a/RSVP Flavored AIML Specifications.docx
+++ b/RSVP Flavored AIML Specifications.docx
@@ -1648,7 +1648,21 @@
                               <w:rPr>
                                 <w:rFonts w:asciiTheme="minorHAnsi" w:hAnsiTheme="minorHAnsi"/>
                               </w:rPr>
-                              <w:t>&lt;category&gt;</w:t>
+                              <w:t>&lt;</w:t>
+                            </w:r>
+                            <w:proofErr w:type="gramStart"/>
+                            <w:r>
+                              <w:rPr>
+                                <w:rFonts w:asciiTheme="minorHAnsi" w:hAnsiTheme="minorHAnsi"/>
+                              </w:rPr>
+                              <w:t>category</w:t>
+                            </w:r>
+                            <w:proofErr w:type="gramEnd"/>
+                            <w:r>
+                              <w:rPr>
+                                <w:rFonts w:asciiTheme="minorHAnsi" w:hAnsiTheme="minorHAnsi"/>
+                              </w:rPr>
+                              <w:t>&gt;</w:t>
                             </w:r>
                           </w:p>
                           <w:p>
@@ -1662,8 +1676,16 @@
                                 <w:rFonts w:asciiTheme="minorHAnsi" w:hAnsiTheme="minorHAnsi"/>
                               </w:rPr>
                               <w:tab/>
-                              <w:t>&lt;pattern&gt;</w:t>
-                            </w:r>
+                              <w:t>&lt;</w:t>
+                            </w:r>
+                            <w:proofErr w:type="gramStart"/>
+                            <w:r>
+                              <w:rPr>
+                                <w:rFonts w:asciiTheme="minorHAnsi" w:hAnsiTheme="minorHAnsi"/>
+                              </w:rPr>
+                              <w:t>pattern&gt;</w:t>
+                            </w:r>
+                            <w:proofErr w:type="gramEnd"/>
                             <w:r>
                               <w:rPr>
                                 <w:rFonts w:asciiTheme="minorHAnsi" w:hAnsiTheme="minorHAnsi"/>
@@ -1688,8 +1710,16 @@
                                 <w:rFonts w:asciiTheme="minorHAnsi" w:hAnsiTheme="minorHAnsi"/>
                               </w:rPr>
                               <w:tab/>
-                              <w:t>&lt;that&gt;</w:t>
-                            </w:r>
+                              <w:t>&lt;</w:t>
+                            </w:r>
+                            <w:proofErr w:type="gramStart"/>
+                            <w:r>
+                              <w:rPr>
+                                <w:rFonts w:asciiTheme="minorHAnsi" w:hAnsiTheme="minorHAnsi"/>
+                              </w:rPr>
+                              <w:t>that&gt;</w:t>
+                            </w:r>
+                            <w:proofErr w:type="gramEnd"/>
                             <w:r>
                               <w:rPr>
                                 <w:rFonts w:asciiTheme="minorHAnsi" w:hAnsiTheme="minorHAnsi"/>
@@ -1714,8 +1744,16 @@
                                 <w:rFonts w:asciiTheme="minorHAnsi" w:hAnsiTheme="minorHAnsi"/>
                               </w:rPr>
                               <w:tab/>
-                              <w:t>&lt;template&gt;</w:t>
-                            </w:r>
+                              <w:t>&lt;</w:t>
+                            </w:r>
+                            <w:proofErr w:type="gramStart"/>
+                            <w:r>
+                              <w:rPr>
+                                <w:rFonts w:asciiTheme="minorHAnsi" w:hAnsiTheme="minorHAnsi"/>
+                              </w:rPr>
+                              <w:t>template&gt;</w:t>
+                            </w:r>
+                            <w:proofErr w:type="gramEnd"/>
                             <w:r>
                               <w:rPr>
                                 <w:rFonts w:asciiTheme="minorHAnsi" w:hAnsiTheme="minorHAnsi"/>
@@ -1778,7 +1816,21 @@
                         <w:rPr>
                           <w:rFonts w:asciiTheme="minorHAnsi" w:hAnsiTheme="minorHAnsi"/>
                         </w:rPr>
-                        <w:t>&lt;category&gt;</w:t>
+                        <w:t>&lt;</w:t>
+                      </w:r>
+                      <w:proofErr w:type="gramStart"/>
+                      <w:r>
+                        <w:rPr>
+                          <w:rFonts w:asciiTheme="minorHAnsi" w:hAnsiTheme="minorHAnsi"/>
+                        </w:rPr>
+                        <w:t>category</w:t>
+                      </w:r>
+                      <w:proofErr w:type="gramEnd"/>
+                      <w:r>
+                        <w:rPr>
+                          <w:rFonts w:asciiTheme="minorHAnsi" w:hAnsiTheme="minorHAnsi"/>
+                        </w:rPr>
+                        <w:t>&gt;</w:t>
                       </w:r>
                     </w:p>
                     <w:p>
@@ -1792,8 +1844,16 @@
                           <w:rFonts w:asciiTheme="minorHAnsi" w:hAnsiTheme="minorHAnsi"/>
                         </w:rPr>
                         <w:tab/>
-                        <w:t>&lt;pattern&gt;</w:t>
-                      </w:r>
+                        <w:t>&lt;</w:t>
+                      </w:r>
+                      <w:proofErr w:type="gramStart"/>
+                      <w:r>
+                        <w:rPr>
+                          <w:rFonts w:asciiTheme="minorHAnsi" w:hAnsiTheme="minorHAnsi"/>
+                        </w:rPr>
+                        <w:t>pattern&gt;</w:t>
+                      </w:r>
+                      <w:proofErr w:type="gramEnd"/>
                       <w:r>
                         <w:rPr>
                           <w:rFonts w:asciiTheme="minorHAnsi" w:hAnsiTheme="minorHAnsi"/>
@@ -1818,8 +1878,16 @@
                           <w:rFonts w:asciiTheme="minorHAnsi" w:hAnsiTheme="minorHAnsi"/>
                         </w:rPr>
                         <w:tab/>
-                        <w:t>&lt;that&gt;</w:t>
-                      </w:r>
+                        <w:t>&lt;</w:t>
+                      </w:r>
+                      <w:proofErr w:type="gramStart"/>
+                      <w:r>
+                        <w:rPr>
+                          <w:rFonts w:asciiTheme="minorHAnsi" w:hAnsiTheme="minorHAnsi"/>
+                        </w:rPr>
+                        <w:t>that&gt;</w:t>
+                      </w:r>
+                      <w:proofErr w:type="gramEnd"/>
                       <w:r>
                         <w:rPr>
                           <w:rFonts w:asciiTheme="minorHAnsi" w:hAnsiTheme="minorHAnsi"/>
@@ -1844,8 +1912,16 @@
                           <w:rFonts w:asciiTheme="minorHAnsi" w:hAnsiTheme="minorHAnsi"/>
                         </w:rPr>
                         <w:tab/>
-                        <w:t>&lt;template&gt;</w:t>
-                      </w:r>
+                        <w:t>&lt;</w:t>
+                      </w:r>
+                      <w:proofErr w:type="gramStart"/>
+                      <w:r>
+                        <w:rPr>
+                          <w:rFonts w:asciiTheme="minorHAnsi" w:hAnsiTheme="minorHAnsi"/>
+                        </w:rPr>
+                        <w:t>template&gt;</w:t>
+                      </w:r>
+                      <w:proofErr w:type="gramEnd"/>
                       <w:r>
                         <w:rPr>
                           <w:rFonts w:asciiTheme="minorHAnsi" w:hAnsiTheme="minorHAnsi"/>
@@ -2014,7 +2090,21 @@
                               <w:rPr>
                                 <w:rFonts w:asciiTheme="minorHAnsi" w:hAnsiTheme="minorHAnsi"/>
                               </w:rPr>
-                              <w:t>&lt;category&gt;</w:t>
+                              <w:t>&lt;</w:t>
+                            </w:r>
+                            <w:proofErr w:type="gramStart"/>
+                            <w:r>
+                              <w:rPr>
+                                <w:rFonts w:asciiTheme="minorHAnsi" w:hAnsiTheme="minorHAnsi"/>
+                              </w:rPr>
+                              <w:t>category</w:t>
+                            </w:r>
+                            <w:proofErr w:type="gramEnd"/>
+                            <w:r>
+                              <w:rPr>
+                                <w:rFonts w:asciiTheme="minorHAnsi" w:hAnsiTheme="minorHAnsi"/>
+                              </w:rPr>
+                              <w:t>&gt;</w:t>
                             </w:r>
                           </w:p>
                           <w:p>
@@ -2028,7 +2118,21 @@
                                 <w:rFonts w:asciiTheme="minorHAnsi" w:hAnsiTheme="minorHAnsi"/>
                               </w:rPr>
                               <w:tab/>
-                              <w:t>&lt;pattern&gt;</w:t>
+                              <w:t>&lt;</w:t>
+                            </w:r>
+                            <w:proofErr w:type="gramStart"/>
+                            <w:r>
+                              <w:rPr>
+                                <w:rFonts w:asciiTheme="minorHAnsi" w:hAnsiTheme="minorHAnsi"/>
+                              </w:rPr>
+                              <w:t>pattern</w:t>
+                            </w:r>
+                            <w:proofErr w:type="gramEnd"/>
+                            <w:r>
+                              <w:rPr>
+                                <w:rFonts w:asciiTheme="minorHAnsi" w:hAnsiTheme="minorHAnsi"/>
+                              </w:rPr>
+                              <w:t>&gt;</w:t>
                             </w:r>
                           </w:p>
                           <w:p>
@@ -2042,7 +2146,29 @@
                               <w:rPr>
                                 <w:rFonts w:asciiTheme="minorHAnsi" w:hAnsiTheme="minorHAnsi"/>
                               </w:rPr>
-                              <w:t>&lt;grammar&gt;basic.greeting&lt;/grammar&gt;</w:t>
+                              <w:t>&lt;</w:t>
+                            </w:r>
+                            <w:proofErr w:type="gramStart"/>
+                            <w:r>
+                              <w:rPr>
+                                <w:rFonts w:asciiTheme="minorHAnsi" w:hAnsiTheme="minorHAnsi"/>
+                              </w:rPr>
+                              <w:t>grammar&gt;</w:t>
+                            </w:r>
+                            <w:proofErr w:type="spellStart"/>
+                            <w:proofErr w:type="gramEnd"/>
+                            <w:r>
+                              <w:rPr>
+                                <w:rFonts w:asciiTheme="minorHAnsi" w:hAnsiTheme="minorHAnsi"/>
+                              </w:rPr>
+                              <w:t>basic.greeting</w:t>
+                            </w:r>
+                            <w:proofErr w:type="spellEnd"/>
+                            <w:r>
+                              <w:rPr>
+                                <w:rFonts w:asciiTheme="minorHAnsi" w:hAnsiTheme="minorHAnsi"/>
+                              </w:rPr>
+                              <w:t>&lt;/grammar&gt;</w:t>
                             </w:r>
                           </w:p>
                           <w:p>
@@ -2070,7 +2196,21 @@
                                 <w:rFonts w:asciiTheme="minorHAnsi" w:hAnsiTheme="minorHAnsi"/>
                               </w:rPr>
                               <w:tab/>
-                              <w:t>&lt;that&gt;Hi&lt;/that&gt;</w:t>
+                              <w:t>&lt;</w:t>
+                            </w:r>
+                            <w:proofErr w:type="gramStart"/>
+                            <w:r>
+                              <w:rPr>
+                                <w:rFonts w:asciiTheme="minorHAnsi" w:hAnsiTheme="minorHAnsi"/>
+                              </w:rPr>
+                              <w:t>that&gt;</w:t>
+                            </w:r>
+                            <w:proofErr w:type="gramEnd"/>
+                            <w:r>
+                              <w:rPr>
+                                <w:rFonts w:asciiTheme="minorHAnsi" w:hAnsiTheme="minorHAnsi"/>
+                              </w:rPr>
+                              <w:t>Hi&lt;/that&gt;</w:t>
                             </w:r>
                           </w:p>
                           <w:p>
@@ -2084,7 +2224,21 @@
                                 <w:rFonts w:asciiTheme="minorHAnsi" w:hAnsiTheme="minorHAnsi"/>
                               </w:rPr>
                               <w:tab/>
-                              <w:t>&lt;template&gt;How are you&lt;/template&gt;</w:t>
+                              <w:t>&lt;</w:t>
+                            </w:r>
+                            <w:proofErr w:type="gramStart"/>
+                            <w:r>
+                              <w:rPr>
+                                <w:rFonts w:asciiTheme="minorHAnsi" w:hAnsiTheme="minorHAnsi"/>
+                              </w:rPr>
+                              <w:t>template&gt;</w:t>
+                            </w:r>
+                            <w:proofErr w:type="gramEnd"/>
+                            <w:r>
+                              <w:rPr>
+                                <w:rFonts w:asciiTheme="minorHAnsi" w:hAnsiTheme="minorHAnsi"/>
+                              </w:rPr>
+                              <w:t>How are you&lt;/template&gt;</w:t>
                             </w:r>
                           </w:p>
                           <w:p>
@@ -2132,7 +2286,21 @@
                         <w:rPr>
                           <w:rFonts w:asciiTheme="minorHAnsi" w:hAnsiTheme="minorHAnsi"/>
                         </w:rPr>
-                        <w:t>&lt;category&gt;</w:t>
+                        <w:t>&lt;</w:t>
+                      </w:r>
+                      <w:proofErr w:type="gramStart"/>
+                      <w:r>
+                        <w:rPr>
+                          <w:rFonts w:asciiTheme="minorHAnsi" w:hAnsiTheme="minorHAnsi"/>
+                        </w:rPr>
+                        <w:t>category</w:t>
+                      </w:r>
+                      <w:proofErr w:type="gramEnd"/>
+                      <w:r>
+                        <w:rPr>
+                          <w:rFonts w:asciiTheme="minorHAnsi" w:hAnsiTheme="minorHAnsi"/>
+                        </w:rPr>
+                        <w:t>&gt;</w:t>
                       </w:r>
                     </w:p>
                     <w:p>
@@ -2146,7 +2314,21 @@
                           <w:rFonts w:asciiTheme="minorHAnsi" w:hAnsiTheme="minorHAnsi"/>
                         </w:rPr>
                         <w:tab/>
-                        <w:t>&lt;pattern&gt;</w:t>
+                        <w:t>&lt;</w:t>
+                      </w:r>
+                      <w:proofErr w:type="gramStart"/>
+                      <w:r>
+                        <w:rPr>
+                          <w:rFonts w:asciiTheme="minorHAnsi" w:hAnsiTheme="minorHAnsi"/>
+                        </w:rPr>
+                        <w:t>pattern</w:t>
+                      </w:r>
+                      <w:proofErr w:type="gramEnd"/>
+                      <w:r>
+                        <w:rPr>
+                          <w:rFonts w:asciiTheme="minorHAnsi" w:hAnsiTheme="minorHAnsi"/>
+                        </w:rPr>
+                        <w:t>&gt;</w:t>
                       </w:r>
                     </w:p>
                     <w:p>
@@ -2160,7 +2342,29 @@
                         <w:rPr>
                           <w:rFonts w:asciiTheme="minorHAnsi" w:hAnsiTheme="minorHAnsi"/>
                         </w:rPr>
-                        <w:t>&lt;grammar&gt;basic.greeting&lt;/grammar&gt;</w:t>
+                        <w:t>&lt;</w:t>
+                      </w:r>
+                      <w:proofErr w:type="gramStart"/>
+                      <w:r>
+                        <w:rPr>
+                          <w:rFonts w:asciiTheme="minorHAnsi" w:hAnsiTheme="minorHAnsi"/>
+                        </w:rPr>
+                        <w:t>grammar&gt;</w:t>
+                      </w:r>
+                      <w:proofErr w:type="spellStart"/>
+                      <w:proofErr w:type="gramEnd"/>
+                      <w:r>
+                        <w:rPr>
+                          <w:rFonts w:asciiTheme="minorHAnsi" w:hAnsiTheme="minorHAnsi"/>
+                        </w:rPr>
+                        <w:t>basic.greeting</w:t>
+                      </w:r>
+                      <w:proofErr w:type="spellEnd"/>
+                      <w:r>
+                        <w:rPr>
+                          <w:rFonts w:asciiTheme="minorHAnsi" w:hAnsiTheme="minorHAnsi"/>
+                        </w:rPr>
+                        <w:t>&lt;/grammar&gt;</w:t>
                       </w:r>
                     </w:p>
                     <w:p>
@@ -2188,7 +2392,21 @@
                           <w:rFonts w:asciiTheme="minorHAnsi" w:hAnsiTheme="minorHAnsi"/>
                         </w:rPr>
                         <w:tab/>
-                        <w:t>&lt;that&gt;Hi&lt;/that&gt;</w:t>
+                        <w:t>&lt;</w:t>
+                      </w:r>
+                      <w:proofErr w:type="gramStart"/>
+                      <w:r>
+                        <w:rPr>
+                          <w:rFonts w:asciiTheme="minorHAnsi" w:hAnsiTheme="minorHAnsi"/>
+                        </w:rPr>
+                        <w:t>that&gt;</w:t>
+                      </w:r>
+                      <w:proofErr w:type="gramEnd"/>
+                      <w:r>
+                        <w:rPr>
+                          <w:rFonts w:asciiTheme="minorHAnsi" w:hAnsiTheme="minorHAnsi"/>
+                        </w:rPr>
+                        <w:t>Hi&lt;/that&gt;</w:t>
                       </w:r>
                     </w:p>
                     <w:p>
@@ -2202,7 +2420,21 @@
                           <w:rFonts w:asciiTheme="minorHAnsi" w:hAnsiTheme="minorHAnsi"/>
                         </w:rPr>
                         <w:tab/>
-                        <w:t>&lt;template&gt;How are you&lt;/template&gt;</w:t>
+                        <w:t>&lt;</w:t>
+                      </w:r>
+                      <w:proofErr w:type="gramStart"/>
+                      <w:r>
+                        <w:rPr>
+                          <w:rFonts w:asciiTheme="minorHAnsi" w:hAnsiTheme="minorHAnsi"/>
+                        </w:rPr>
+                        <w:t>template&gt;</w:t>
+                      </w:r>
+                      <w:proofErr w:type="gramEnd"/>
+                      <w:r>
+                        <w:rPr>
+                          <w:rFonts w:asciiTheme="minorHAnsi" w:hAnsiTheme="minorHAnsi"/>
+                        </w:rPr>
+                        <w:t>How are you&lt;/template&gt;</w:t>
                       </w:r>
                     </w:p>
                     <w:p>
@@ -2304,11 +2536,19 @@
                                 <w:rFonts w:asciiTheme="minorHAnsi" w:hAnsiTheme="minorHAnsi"/>
                               </w:rPr>
                             </w:pPr>
-                            <w:r>
-                              <w:rPr>
-                                <w:rFonts w:asciiTheme="minorHAnsi" w:hAnsiTheme="minorHAnsi"/>
-                              </w:rPr>
-                              <w:t>hi :=</w:t>
+                            <w:proofErr w:type="gramStart"/>
+                            <w:r>
+                              <w:rPr>
+                                <w:rFonts w:asciiTheme="minorHAnsi" w:hAnsiTheme="minorHAnsi"/>
+                              </w:rPr>
+                              <w:t>hi</w:t>
+                            </w:r>
+                            <w:proofErr w:type="gramEnd"/>
+                            <w:r>
+                              <w:rPr>
+                                <w:rFonts w:asciiTheme="minorHAnsi" w:hAnsiTheme="minorHAnsi"/>
+                              </w:rPr>
+                              <w:t xml:space="preserve"> :=</w:t>
                             </w:r>
                             <w:r>
                               <w:rPr>
@@ -2329,11 +2569,19 @@
                                 <w:rFonts w:asciiTheme="minorHAnsi" w:hAnsiTheme="minorHAnsi"/>
                               </w:rPr>
                             </w:pPr>
-                            <w:r>
-                              <w:rPr>
-                                <w:rFonts w:asciiTheme="minorHAnsi" w:hAnsiTheme="minorHAnsi"/>
-                              </w:rPr>
-                              <w:t>public greeting : hi</w:t>
+                            <w:proofErr w:type="gramStart"/>
+                            <w:r>
+                              <w:rPr>
+                                <w:rFonts w:asciiTheme="minorHAnsi" w:hAnsiTheme="minorHAnsi"/>
+                              </w:rPr>
+                              <w:t>public</w:t>
+                            </w:r>
+                            <w:proofErr w:type="gramEnd"/>
+                            <w:r>
+                              <w:rPr>
+                                <w:rFonts w:asciiTheme="minorHAnsi" w:hAnsiTheme="minorHAnsi"/>
+                              </w:rPr>
+                              <w:t xml:space="preserve"> greeting : hi</w:t>
                             </w:r>
                           </w:p>
                         </w:txbxContent>
@@ -2377,11 +2625,19 @@
                           <w:rFonts w:asciiTheme="minorHAnsi" w:hAnsiTheme="minorHAnsi"/>
                         </w:rPr>
                       </w:pPr>
-                      <w:r>
-                        <w:rPr>
-                          <w:rFonts w:asciiTheme="minorHAnsi" w:hAnsiTheme="minorHAnsi"/>
-                        </w:rPr>
-                        <w:t>hi :=</w:t>
+                      <w:proofErr w:type="gramStart"/>
+                      <w:r>
+                        <w:rPr>
+                          <w:rFonts w:asciiTheme="minorHAnsi" w:hAnsiTheme="minorHAnsi"/>
+                        </w:rPr>
+                        <w:t>hi</w:t>
+                      </w:r>
+                      <w:proofErr w:type="gramEnd"/>
+                      <w:r>
+                        <w:rPr>
+                          <w:rFonts w:asciiTheme="minorHAnsi" w:hAnsiTheme="minorHAnsi"/>
+                        </w:rPr>
+                        <w:t xml:space="preserve"> :=</w:t>
                       </w:r>
                       <w:r>
                         <w:rPr>
@@ -2402,11 +2658,19 @@
                           <w:rFonts w:asciiTheme="minorHAnsi" w:hAnsiTheme="minorHAnsi"/>
                         </w:rPr>
                       </w:pPr>
-                      <w:r>
-                        <w:rPr>
-                          <w:rFonts w:asciiTheme="minorHAnsi" w:hAnsiTheme="minorHAnsi"/>
-                        </w:rPr>
-                        <w:t>public greeting : hi</w:t>
+                      <w:proofErr w:type="gramStart"/>
+                      <w:r>
+                        <w:rPr>
+                          <w:rFonts w:asciiTheme="minorHAnsi" w:hAnsiTheme="minorHAnsi"/>
+                        </w:rPr>
+                        <w:t>public</w:t>
+                      </w:r>
+                      <w:proofErr w:type="gramEnd"/>
+                      <w:r>
+                        <w:rPr>
+                          <w:rFonts w:asciiTheme="minorHAnsi" w:hAnsiTheme="minorHAnsi"/>
+                        </w:rPr>
+                        <w:t xml:space="preserve"> greeting : hi</w:t>
                       </w:r>
                     </w:p>
                   </w:txbxContent>
@@ -2418,7 +2682,15 @@
         </mc:AlternateContent>
       </w:r>
       <w:r>
-        <w:t>Instead of matching the literal version of user input, now this category tries to match a public grammar term ‘basic.greeting’ which was already defined in the chatterbot’s grammar files, where ‘basic’ is the namespace and ‘greeting’ is the term. For instance, the grammar file could look like this</w:t>
+        <w:t>Instead of matching the literal version of user input, now this category tries to match a public grammar term ‘</w:t>
+      </w:r>
+      <w:proofErr w:type="spellStart"/>
+      <w:r>
+        <w:t>basic.greeting</w:t>
+      </w:r>
+      <w:proofErr w:type="spellEnd"/>
+      <w:r>
+        <w:t>’ which was already defined in the chatterbot’s grammar files, where ‘basic’ is the namespace and ‘greeting’ is the term. For instance, the grammar file could look like this</w:t>
       </w:r>
       <w:r>
         <w:t>:</w:t>
@@ -2430,7 +2702,15 @@
         <w:ind w:left="0" w:firstLine="709"/>
       </w:pPr>
       <w:r>
-        <w:t>Thus, if the user input was ‘Hello’, the grammar parser will parse the input beforehand and output the term ‘basic.greeting’, therefore it will be capture</w:t>
+        <w:t>Thus, if the user input was ‘Hello’, the grammar parser will parse the input beforehand and output the term ‘</w:t>
+      </w:r>
+      <w:proofErr w:type="spellStart"/>
+      <w:r>
+        <w:t>basic.greeting</w:t>
+      </w:r>
+      <w:proofErr w:type="spellEnd"/>
+      <w:r>
+        <w:t>’, therefore it will be capture</w:t>
       </w:r>
       <w:r>
         <w:t>d by the category listed above.</w:t>
@@ -2521,7 +2801,21 @@
                               <w:rPr>
                                 <w:rFonts w:asciiTheme="minorHAnsi" w:hAnsiTheme="minorHAnsi"/>
                               </w:rPr>
-                              <w:t>&lt;template&gt;My name is Lisa.&lt;/template&gt;</w:t>
+                              <w:t>&lt;</w:t>
+                            </w:r>
+                            <w:proofErr w:type="gramStart"/>
+                            <w:r>
+                              <w:rPr>
+                                <w:rFonts w:asciiTheme="minorHAnsi" w:hAnsiTheme="minorHAnsi"/>
+                              </w:rPr>
+                              <w:t>template&gt;</w:t>
+                            </w:r>
+                            <w:proofErr w:type="gramEnd"/>
+                            <w:r>
+                              <w:rPr>
+                                <w:rFonts w:asciiTheme="minorHAnsi" w:hAnsiTheme="minorHAnsi"/>
+                              </w:rPr>
+                              <w:t>My name is Lisa.&lt;/template&gt;</w:t>
                             </w:r>
                           </w:p>
                         </w:txbxContent>
@@ -2556,7 +2850,21 @@
                         <w:rPr>
                           <w:rFonts w:asciiTheme="minorHAnsi" w:hAnsiTheme="minorHAnsi"/>
                         </w:rPr>
-                        <w:t>&lt;template&gt;My name is Lisa.&lt;/template&gt;</w:t>
+                        <w:t>&lt;</w:t>
+                      </w:r>
+                      <w:proofErr w:type="gramStart"/>
+                      <w:r>
+                        <w:rPr>
+                          <w:rFonts w:asciiTheme="minorHAnsi" w:hAnsiTheme="minorHAnsi"/>
+                        </w:rPr>
+                        <w:t>template&gt;</w:t>
+                      </w:r>
+                      <w:proofErr w:type="gramEnd"/>
+                      <w:r>
+                        <w:rPr>
+                          <w:rFonts w:asciiTheme="minorHAnsi" w:hAnsiTheme="minorHAnsi"/>
+                        </w:rPr>
+                        <w:t>My name is Lisa.&lt;/template&gt;</w:t>
                       </w:r>
                     </w:p>
                   </w:txbxContent>
@@ -2648,7 +2956,21 @@
                               <w:rPr>
                                 <w:rFonts w:asciiTheme="minorHAnsi" w:hAnsiTheme="minorHAnsi"/>
                               </w:rPr>
-                              <w:t>&lt;template&gt;My name is &lt;bot name=”name”/&gt;&lt;/template&gt;</w:t>
+                              <w:t>&lt;template&gt;</w:t>
+                            </w:r>
+                            <w:proofErr w:type="gramStart"/>
+                            <w:r>
+                              <w:rPr>
+                                <w:rFonts w:asciiTheme="minorHAnsi" w:hAnsiTheme="minorHAnsi"/>
+                              </w:rPr>
+                              <w:t>My</w:t>
+                            </w:r>
+                            <w:proofErr w:type="gramEnd"/>
+                            <w:r>
+                              <w:rPr>
+                                <w:rFonts w:asciiTheme="minorHAnsi" w:hAnsiTheme="minorHAnsi"/>
+                              </w:rPr>
+                              <w:t xml:space="preserve"> name is &lt;bot name=”name”/&gt;&lt;/template&gt;</w:t>
                             </w:r>
                           </w:p>
                         </w:txbxContent>
@@ -2683,7 +3005,21 @@
                         <w:rPr>
                           <w:rFonts w:asciiTheme="minorHAnsi" w:hAnsiTheme="minorHAnsi"/>
                         </w:rPr>
-                        <w:t>&lt;template&gt;My name is &lt;bot name=”name”/&gt;&lt;/template&gt;</w:t>
+                        <w:t>&lt;template&gt;</w:t>
+                      </w:r>
+                      <w:proofErr w:type="gramStart"/>
+                      <w:r>
+                        <w:rPr>
+                          <w:rFonts w:asciiTheme="minorHAnsi" w:hAnsiTheme="minorHAnsi"/>
+                        </w:rPr>
+                        <w:t>My</w:t>
+                      </w:r>
+                      <w:proofErr w:type="gramEnd"/>
+                      <w:r>
+                        <w:rPr>
+                          <w:rFonts w:asciiTheme="minorHAnsi" w:hAnsiTheme="minorHAnsi"/>
+                        </w:rPr>
+                        <w:t xml:space="preserve"> name is &lt;bot name=”name”/&gt;&lt;/template&gt;</w:t>
                       </w:r>
                     </w:p>
                   </w:txbxContent>
@@ -2770,11 +3106,33 @@
                               </w:rPr>
                               <w:t>&lt;template&gt;</w:t>
                             </w:r>
-                            <w:r>
-                              <w:rPr>
-                                <w:rFonts w:asciiTheme="minorHAnsi" w:hAnsiTheme="minorHAnsi"/>
-                              </w:rPr>
-                              <w:t>You told me you are &lt;gval term=”ask.name” key=”name /&gt;</w:t>
+                            <w:proofErr w:type="gramStart"/>
+                            <w:r>
+                              <w:rPr>
+                                <w:rFonts w:asciiTheme="minorHAnsi" w:hAnsiTheme="minorHAnsi"/>
+                              </w:rPr>
+                              <w:t>You</w:t>
+                            </w:r>
+                            <w:proofErr w:type="gramEnd"/>
+                            <w:r>
+                              <w:rPr>
+                                <w:rFonts w:asciiTheme="minorHAnsi" w:hAnsiTheme="minorHAnsi"/>
+                              </w:rPr>
+                              <w:t xml:space="preserve"> told me you are &lt;</w:t>
+                            </w:r>
+                            <w:proofErr w:type="spellStart"/>
+                            <w:r>
+                              <w:rPr>
+                                <w:rFonts w:asciiTheme="minorHAnsi" w:hAnsiTheme="minorHAnsi"/>
+                              </w:rPr>
+                              <w:t>gval</w:t>
+                            </w:r>
+                            <w:proofErr w:type="spellEnd"/>
+                            <w:r>
+                              <w:rPr>
+                                <w:rFonts w:asciiTheme="minorHAnsi" w:hAnsiTheme="minorHAnsi"/>
+                              </w:rPr>
+                              <w:t xml:space="preserve"> term=”ask.name” key=”name /&gt;</w:t>
                             </w:r>
                             <w:r>
                               <w:rPr>
@@ -2817,11 +3175,33 @@
                         </w:rPr>
                         <w:t>&lt;template&gt;</w:t>
                       </w:r>
-                      <w:r>
-                        <w:rPr>
-                          <w:rFonts w:asciiTheme="minorHAnsi" w:hAnsiTheme="minorHAnsi"/>
-                        </w:rPr>
-                        <w:t>You told me you are &lt;gval term=”ask.name” key=”name /&gt;</w:t>
+                      <w:proofErr w:type="gramStart"/>
+                      <w:r>
+                        <w:rPr>
+                          <w:rFonts w:asciiTheme="minorHAnsi" w:hAnsiTheme="minorHAnsi"/>
+                        </w:rPr>
+                        <w:t>You</w:t>
+                      </w:r>
+                      <w:proofErr w:type="gramEnd"/>
+                      <w:r>
+                        <w:rPr>
+                          <w:rFonts w:asciiTheme="minorHAnsi" w:hAnsiTheme="minorHAnsi"/>
+                        </w:rPr>
+                        <w:t xml:space="preserve"> told me you are &lt;</w:t>
+                      </w:r>
+                      <w:proofErr w:type="spellStart"/>
+                      <w:r>
+                        <w:rPr>
+                          <w:rFonts w:asciiTheme="minorHAnsi" w:hAnsiTheme="minorHAnsi"/>
+                        </w:rPr>
+                        <w:t>gval</w:t>
+                      </w:r>
+                      <w:proofErr w:type="spellEnd"/>
+                      <w:r>
+                        <w:rPr>
+                          <w:rFonts w:asciiTheme="minorHAnsi" w:hAnsiTheme="minorHAnsi"/>
+                        </w:rPr>
+                        <w:t xml:space="preserve"> term=”ask.name” key=”name /&gt;</w:t>
                       </w:r>
                       <w:r>
                         <w:rPr>
@@ -2857,7 +3237,21 @@
         <w:rPr>
           <w:lang w:eastAsia="en-US"/>
         </w:rPr>
-        <w:t xml:space="preserve">This will substitute the user’s name into the sentence. Note that &lt;gval&gt; is a custom tag which is not in the standard AIML. </w:t>
+        <w:t>This will substitute the user’s name into the sentence. Note that &lt;</w:t>
+      </w:r>
+      <w:proofErr w:type="spellStart"/>
+      <w:r>
+        <w:rPr>
+          <w:lang w:eastAsia="en-US"/>
+        </w:rPr>
+        <w:t>gval</w:t>
+      </w:r>
+      <w:proofErr w:type="spellEnd"/>
+      <w:r>
+        <w:rPr>
+          <w:lang w:eastAsia="en-US"/>
+        </w:rPr>
+        <w:t xml:space="preserve">&gt; is a custom tag which is not in the standard AIML. </w:t>
       </w:r>
       <w:r>
         <w:rPr>
@@ -2923,13 +3317,37 @@
         <w:t>In dialogue framework, every AIML and our custom tag is evaluated by a handler</w:t>
       </w:r>
       <w:r>
-        <w:t xml:space="preserve"> extends abstract class ‘TagHandler’</w:t>
-      </w:r>
-      <w:r>
-        <w:t xml:space="preserve"> inside the ‘core.bot.ab.handlers’ package.</w:t>
-      </w:r>
-      <w:r>
-        <w:t xml:space="preserve"> If you want to add a new custom tag, feel free to create your own handler and link it to the ‘TagHandlerCollection’.</w:t>
+        <w:t xml:space="preserve"> extends abstract class ‘</w:t>
+      </w:r>
+      <w:proofErr w:type="spellStart"/>
+      <w:r>
+        <w:t>TagHandler</w:t>
+      </w:r>
+      <w:proofErr w:type="spellEnd"/>
+      <w:r>
+        <w:t>’</w:t>
+      </w:r>
+      <w:r>
+        <w:t xml:space="preserve"> inside the ‘</w:t>
+      </w:r>
+      <w:proofErr w:type="spellStart"/>
+      <w:r>
+        <w:t>core.bot.ab.handlers</w:t>
+      </w:r>
+      <w:proofErr w:type="spellEnd"/>
+      <w:r>
+        <w:t>’ package.</w:t>
+      </w:r>
+      <w:r>
+        <w:t xml:space="preserve"> If you want to add a new custom tag, feel free to create your own handler and link it to the ‘</w:t>
+      </w:r>
+      <w:proofErr w:type="spellStart"/>
+      <w:r>
+        <w:t>TagHandlerCollection</w:t>
+      </w:r>
+      <w:proofErr w:type="spellEnd"/>
+      <w:r>
+        <w:t>’.</w:t>
       </w:r>
       <w:r>
         <w:t xml:space="preserve"> Here we list and explain all the built-in</w:t>
@@ -2980,7 +3398,23 @@
         <w:ind w:left="0" w:firstLine="720"/>
       </w:pPr>
       <w:r>
-        <w:t>The &lt;bot&gt; tag retrieves predefined bot properties. Bot properties are key-value pairs stored inside each bot’s configuration file ‘bot_folder/config/properties.txt’, for example, a bot’s name can be defined</w:t>
+        <w:t>The &lt;bot&gt; tag retrieves predefined bot properties. Bot properties are key-value pairs stored inside each bot’s configuration file ‘</w:t>
+      </w:r>
+      <w:proofErr w:type="spellStart"/>
+      <w:r>
+        <w:t>bot_folder</w:t>
+      </w:r>
+      <w:proofErr w:type="spellEnd"/>
+      <w:r>
+        <w:t>/</w:t>
+      </w:r>
+      <w:proofErr w:type="spellStart"/>
+      <w:r>
+        <w:t>config</w:t>
+      </w:r>
+      <w:proofErr w:type="spellEnd"/>
+      <w:r>
+        <w:t>/properties.txt’, for example, a bot’s name can be defined</w:t>
       </w:r>
       <w:r>
         <w:t xml:space="preserve"> in properties.txt</w:t>
@@ -3156,12 +3590,28 @@
                                 <w:rFonts w:asciiTheme="minorHAnsi" w:hAnsiTheme="minorHAnsi"/>
                               </w:rPr>
                             </w:pPr>
-                            <w:r>
-                              <w:rPr>
-                                <w:rFonts w:asciiTheme="minorHAnsi" w:hAnsiTheme="minorHAnsi"/>
-                              </w:rPr>
-                              <w:t>name: Megabot</w:t>
-                            </w:r>
+                            <w:proofErr w:type="gramStart"/>
+                            <w:r>
+                              <w:rPr>
+                                <w:rFonts w:asciiTheme="minorHAnsi" w:hAnsiTheme="minorHAnsi"/>
+                              </w:rPr>
+                              <w:t>name</w:t>
+                            </w:r>
+                            <w:proofErr w:type="gramEnd"/>
+                            <w:r>
+                              <w:rPr>
+                                <w:rFonts w:asciiTheme="minorHAnsi" w:hAnsiTheme="minorHAnsi"/>
+                              </w:rPr>
+                              <w:t xml:space="preserve">: </w:t>
+                            </w:r>
+                            <w:proofErr w:type="spellStart"/>
+                            <w:r>
+                              <w:rPr>
+                                <w:rFonts w:asciiTheme="minorHAnsi" w:hAnsiTheme="minorHAnsi"/>
+                              </w:rPr>
+                              <w:t>Megabot</w:t>
+                            </w:r>
+                            <w:proofErr w:type="spellEnd"/>
                           </w:p>
                         </w:txbxContent>
                       </wps:txbx>
@@ -3191,12 +3641,28 @@
                           <w:rFonts w:asciiTheme="minorHAnsi" w:hAnsiTheme="minorHAnsi"/>
                         </w:rPr>
                       </w:pPr>
-                      <w:r>
-                        <w:rPr>
-                          <w:rFonts w:asciiTheme="minorHAnsi" w:hAnsiTheme="minorHAnsi"/>
-                        </w:rPr>
-                        <w:t>name: Megabot</w:t>
-                      </w:r>
+                      <w:proofErr w:type="gramStart"/>
+                      <w:r>
+                        <w:rPr>
+                          <w:rFonts w:asciiTheme="minorHAnsi" w:hAnsiTheme="minorHAnsi"/>
+                        </w:rPr>
+                        <w:t>name</w:t>
+                      </w:r>
+                      <w:proofErr w:type="gramEnd"/>
+                      <w:r>
+                        <w:rPr>
+                          <w:rFonts w:asciiTheme="minorHAnsi" w:hAnsiTheme="minorHAnsi"/>
+                        </w:rPr>
+                        <w:t xml:space="preserve">: </w:t>
+                      </w:r>
+                      <w:proofErr w:type="spellStart"/>
+                      <w:r>
+                        <w:rPr>
+                          <w:rFonts w:asciiTheme="minorHAnsi" w:hAnsiTheme="minorHAnsi"/>
+                        </w:rPr>
+                        <w:t>Megabot</w:t>
+                      </w:r>
+                      <w:proofErr w:type="spellEnd"/>
                     </w:p>
                   </w:txbxContent>
                 </v:textbox>
@@ -3216,8 +3682,13 @@
         <w:ind w:left="0" w:firstLine="720"/>
       </w:pPr>
       <w:r>
-        <w:t>And it will print ‘Hello my name is Megabot</w:t>
-      </w:r>
+        <w:t xml:space="preserve">And it will print ‘Hello my name is </w:t>
+      </w:r>
+      <w:proofErr w:type="spellStart"/>
+      <w:r>
+        <w:t>Megabot</w:t>
+      </w:r>
+      <w:proofErr w:type="spellEnd"/>
       <w:r>
         <w:t>’, where the &lt;bot&gt; tag is replaced by the predefined name property.</w:t>
       </w:r>
@@ -3314,7 +3785,21 @@
                               <w:rPr>
                                 <w:rFonts w:asciiTheme="minorHAnsi" w:hAnsiTheme="minorHAnsi"/>
                               </w:rPr>
-                              <w:t>&lt;template&gt;</w:t>
+                              <w:t>&lt;</w:t>
+                            </w:r>
+                            <w:proofErr w:type="gramStart"/>
+                            <w:r>
+                              <w:rPr>
+                                <w:rFonts w:asciiTheme="minorHAnsi" w:hAnsiTheme="minorHAnsi"/>
+                              </w:rPr>
+                              <w:t>template</w:t>
+                            </w:r>
+                            <w:proofErr w:type="gramEnd"/>
+                            <w:r>
+                              <w:rPr>
+                                <w:rFonts w:asciiTheme="minorHAnsi" w:hAnsiTheme="minorHAnsi"/>
+                              </w:rPr>
+                              <w:t>&gt;</w:t>
                             </w:r>
                           </w:p>
                           <w:p>
@@ -3328,7 +3813,21 @@
                                 <w:rFonts w:asciiTheme="minorHAnsi" w:hAnsiTheme="minorHAnsi"/>
                               </w:rPr>
                               <w:tab/>
-                              <w:t>&lt;condition name=”gender” value=”male”&gt;Hello, Sir.&lt;/condition&gt;</w:t>
+                              <w:t>&lt;condition name=”gender” value=”male”&gt;Hello, Sir</w:t>
+                            </w:r>
+                            <w:proofErr w:type="gramStart"/>
+                            <w:r>
+                              <w:rPr>
+                                <w:rFonts w:asciiTheme="minorHAnsi" w:hAnsiTheme="minorHAnsi"/>
+                              </w:rPr>
+                              <w:t>.&lt;</w:t>
+                            </w:r>
+                            <w:proofErr w:type="gramEnd"/>
+                            <w:r>
+                              <w:rPr>
+                                <w:rFonts w:asciiTheme="minorHAnsi" w:hAnsiTheme="minorHAnsi"/>
+                              </w:rPr>
+                              <w:t>/condition&gt;</w:t>
                             </w:r>
                           </w:p>
                           <w:p>
@@ -3342,7 +3841,21 @@
                                 <w:rFonts w:asciiTheme="minorHAnsi" w:hAnsiTheme="minorHAnsi"/>
                               </w:rPr>
                               <w:tab/>
-                              <w:t>&lt;condition name=”gender” value=”female”&gt;Hello, Madam.&lt;/condition&gt;</w:t>
+                              <w:t>&lt;condition name=”gender” value=”female”&gt;Hello, Madam</w:t>
+                            </w:r>
+                            <w:proofErr w:type="gramStart"/>
+                            <w:r>
+                              <w:rPr>
+                                <w:rFonts w:asciiTheme="minorHAnsi" w:hAnsiTheme="minorHAnsi"/>
+                              </w:rPr>
+                              <w:t>.&lt;</w:t>
+                            </w:r>
+                            <w:proofErr w:type="gramEnd"/>
+                            <w:r>
+                              <w:rPr>
+                                <w:rFonts w:asciiTheme="minorHAnsi" w:hAnsiTheme="minorHAnsi"/>
+                              </w:rPr>
+                              <w:t>/condition&gt;</w:t>
                             </w:r>
                           </w:p>
                           <w:p>
@@ -3390,7 +3903,21 @@
                         <w:rPr>
                           <w:rFonts w:asciiTheme="minorHAnsi" w:hAnsiTheme="minorHAnsi"/>
                         </w:rPr>
-                        <w:t>&lt;template&gt;</w:t>
+                        <w:t>&lt;</w:t>
+                      </w:r>
+                      <w:proofErr w:type="gramStart"/>
+                      <w:r>
+                        <w:rPr>
+                          <w:rFonts w:asciiTheme="minorHAnsi" w:hAnsiTheme="minorHAnsi"/>
+                        </w:rPr>
+                        <w:t>template</w:t>
+                      </w:r>
+                      <w:proofErr w:type="gramEnd"/>
+                      <w:r>
+                        <w:rPr>
+                          <w:rFonts w:asciiTheme="minorHAnsi" w:hAnsiTheme="minorHAnsi"/>
+                        </w:rPr>
+                        <w:t>&gt;</w:t>
                       </w:r>
                     </w:p>
                     <w:p>
@@ -3404,7 +3931,21 @@
                           <w:rFonts w:asciiTheme="minorHAnsi" w:hAnsiTheme="minorHAnsi"/>
                         </w:rPr>
                         <w:tab/>
-                        <w:t>&lt;condition name=”gender” value=”male”&gt;Hello, Sir.&lt;/condition&gt;</w:t>
+                        <w:t>&lt;condition name=”gender” value=”male”&gt;Hello, Sir</w:t>
+                      </w:r>
+                      <w:proofErr w:type="gramStart"/>
+                      <w:r>
+                        <w:rPr>
+                          <w:rFonts w:asciiTheme="minorHAnsi" w:hAnsiTheme="minorHAnsi"/>
+                        </w:rPr>
+                        <w:t>.&lt;</w:t>
+                      </w:r>
+                      <w:proofErr w:type="gramEnd"/>
+                      <w:r>
+                        <w:rPr>
+                          <w:rFonts w:asciiTheme="minorHAnsi" w:hAnsiTheme="minorHAnsi"/>
+                        </w:rPr>
+                        <w:t>/condition&gt;</w:t>
                       </w:r>
                     </w:p>
                     <w:p>
@@ -3418,7 +3959,21 @@
                           <w:rFonts w:asciiTheme="minorHAnsi" w:hAnsiTheme="minorHAnsi"/>
                         </w:rPr>
                         <w:tab/>
-                        <w:t>&lt;condition name=”gender” value=”female”&gt;Hello, Madam.&lt;/condition&gt;</w:t>
+                        <w:t>&lt;condition name=”gender” value=”female”&gt;Hello, Madam</w:t>
+                      </w:r>
+                      <w:proofErr w:type="gramStart"/>
+                      <w:r>
+                        <w:rPr>
+                          <w:rFonts w:asciiTheme="minorHAnsi" w:hAnsiTheme="minorHAnsi"/>
+                        </w:rPr>
+                        <w:t>.&lt;</w:t>
+                      </w:r>
+                      <w:proofErr w:type="gramEnd"/>
+                      <w:r>
+                        <w:rPr>
+                          <w:rFonts w:asciiTheme="minorHAnsi" w:hAnsiTheme="minorHAnsi"/>
+                        </w:rPr>
+                        <w:t>/condition&gt;</w:t>
                       </w:r>
                     </w:p>
                     <w:p>
@@ -3514,7 +4069,21 @@
                               <w:rPr>
                                 <w:rFonts w:asciiTheme="minorHAnsi" w:hAnsiTheme="minorHAnsi"/>
                               </w:rPr>
-                              <w:t>&lt;template&gt;</w:t>
+                              <w:t>&lt;</w:t>
+                            </w:r>
+                            <w:proofErr w:type="gramStart"/>
+                            <w:r>
+                              <w:rPr>
+                                <w:rFonts w:asciiTheme="minorHAnsi" w:hAnsiTheme="minorHAnsi"/>
+                              </w:rPr>
+                              <w:t>template</w:t>
+                            </w:r>
+                            <w:proofErr w:type="gramEnd"/>
+                            <w:r>
+                              <w:rPr>
+                                <w:rFonts w:asciiTheme="minorHAnsi" w:hAnsiTheme="minorHAnsi"/>
+                              </w:rPr>
+                              <w:t>&gt;</w:t>
                             </w:r>
                           </w:p>
                           <w:p>
@@ -3528,7 +4097,21 @@
                                 <w:rFonts w:asciiTheme="minorHAnsi" w:hAnsiTheme="minorHAnsi"/>
                               </w:rPr>
                               <w:tab/>
-                              <w:t>&lt;condition&gt;</w:t>
+                              <w:t>&lt;</w:t>
+                            </w:r>
+                            <w:proofErr w:type="gramStart"/>
+                            <w:r>
+                              <w:rPr>
+                                <w:rFonts w:asciiTheme="minorHAnsi" w:hAnsiTheme="minorHAnsi"/>
+                              </w:rPr>
+                              <w:t>condition</w:t>
+                            </w:r>
+                            <w:proofErr w:type="gramEnd"/>
+                            <w:r>
+                              <w:rPr>
+                                <w:rFonts w:asciiTheme="minorHAnsi" w:hAnsiTheme="minorHAnsi"/>
+                              </w:rPr>
+                              <w:t>&gt;</w:t>
                             </w:r>
                           </w:p>
                           <w:p>
@@ -3548,7 +4131,21 @@
                                 <w:rFonts w:asciiTheme="minorHAnsi" w:hAnsiTheme="minorHAnsi"/>
                               </w:rPr>
                               <w:tab/>
-                              <w:t>&lt;li name=”gender” value=”male”&gt;Hello, Sir.&lt;/li&gt;</w:t>
+                              <w:t>&lt;li name=”gender” value=”male”&gt;Hello, Sir</w:t>
+                            </w:r>
+                            <w:proofErr w:type="gramStart"/>
+                            <w:r>
+                              <w:rPr>
+                                <w:rFonts w:asciiTheme="minorHAnsi" w:hAnsiTheme="minorHAnsi"/>
+                              </w:rPr>
+                              <w:t>.&lt;</w:t>
+                            </w:r>
+                            <w:proofErr w:type="gramEnd"/>
+                            <w:r>
+                              <w:rPr>
+                                <w:rFonts w:asciiTheme="minorHAnsi" w:hAnsiTheme="minorHAnsi"/>
+                              </w:rPr>
+                              <w:t>/li&gt;</w:t>
                             </w:r>
                           </w:p>
                           <w:p>
@@ -3568,7 +4165,21 @@
                                 <w:rFonts w:asciiTheme="minorHAnsi" w:hAnsiTheme="minorHAnsi"/>
                               </w:rPr>
                               <w:tab/>
-                              <w:t>&lt;li name=”gender” value=”female”&gt;Hello, Madam.&lt;/li&gt;</w:t>
+                              <w:t>&lt;li name=”gender” value=”female”&gt;Hello, Madam</w:t>
+                            </w:r>
+                            <w:proofErr w:type="gramStart"/>
+                            <w:r>
+                              <w:rPr>
+                                <w:rFonts w:asciiTheme="minorHAnsi" w:hAnsiTheme="minorHAnsi"/>
+                              </w:rPr>
+                              <w:t>.&lt;</w:t>
+                            </w:r>
+                            <w:proofErr w:type="gramEnd"/>
+                            <w:r>
+                              <w:rPr>
+                                <w:rFonts w:asciiTheme="minorHAnsi" w:hAnsiTheme="minorHAnsi"/>
+                              </w:rPr>
+                              <w:t>/li&gt;</w:t>
                             </w:r>
                           </w:p>
                           <w:p>
@@ -3630,7 +4241,21 @@
                         <w:rPr>
                           <w:rFonts w:asciiTheme="minorHAnsi" w:hAnsiTheme="minorHAnsi"/>
                         </w:rPr>
-                        <w:t>&lt;template&gt;</w:t>
+                        <w:t>&lt;</w:t>
+                      </w:r>
+                      <w:proofErr w:type="gramStart"/>
+                      <w:r>
+                        <w:rPr>
+                          <w:rFonts w:asciiTheme="minorHAnsi" w:hAnsiTheme="minorHAnsi"/>
+                        </w:rPr>
+                        <w:t>template</w:t>
+                      </w:r>
+                      <w:proofErr w:type="gramEnd"/>
+                      <w:r>
+                        <w:rPr>
+                          <w:rFonts w:asciiTheme="minorHAnsi" w:hAnsiTheme="minorHAnsi"/>
+                        </w:rPr>
+                        <w:t>&gt;</w:t>
                       </w:r>
                     </w:p>
                     <w:p>
@@ -3644,7 +4269,21 @@
                           <w:rFonts w:asciiTheme="minorHAnsi" w:hAnsiTheme="minorHAnsi"/>
                         </w:rPr>
                         <w:tab/>
-                        <w:t>&lt;condition&gt;</w:t>
+                        <w:t>&lt;</w:t>
+                      </w:r>
+                      <w:proofErr w:type="gramStart"/>
+                      <w:r>
+                        <w:rPr>
+                          <w:rFonts w:asciiTheme="minorHAnsi" w:hAnsiTheme="minorHAnsi"/>
+                        </w:rPr>
+                        <w:t>condition</w:t>
+                      </w:r>
+                      <w:proofErr w:type="gramEnd"/>
+                      <w:r>
+                        <w:rPr>
+                          <w:rFonts w:asciiTheme="minorHAnsi" w:hAnsiTheme="minorHAnsi"/>
+                        </w:rPr>
+                        <w:t>&gt;</w:t>
                       </w:r>
                     </w:p>
                     <w:p>
@@ -3664,7 +4303,21 @@
                           <w:rFonts w:asciiTheme="minorHAnsi" w:hAnsiTheme="minorHAnsi"/>
                         </w:rPr>
                         <w:tab/>
-                        <w:t>&lt;li name=”gender” value=”male”&gt;Hello, Sir.&lt;/li&gt;</w:t>
+                        <w:t>&lt;li name=”gender” value=”male”&gt;Hello, Sir</w:t>
+                      </w:r>
+                      <w:proofErr w:type="gramStart"/>
+                      <w:r>
+                        <w:rPr>
+                          <w:rFonts w:asciiTheme="minorHAnsi" w:hAnsiTheme="minorHAnsi"/>
+                        </w:rPr>
+                        <w:t>.&lt;</w:t>
+                      </w:r>
+                      <w:proofErr w:type="gramEnd"/>
+                      <w:r>
+                        <w:rPr>
+                          <w:rFonts w:asciiTheme="minorHAnsi" w:hAnsiTheme="minorHAnsi"/>
+                        </w:rPr>
+                        <w:t>/li&gt;</w:t>
                       </w:r>
                     </w:p>
                     <w:p>
@@ -3684,7 +4337,21 @@
                           <w:rFonts w:asciiTheme="minorHAnsi" w:hAnsiTheme="minorHAnsi"/>
                         </w:rPr>
                         <w:tab/>
-                        <w:t>&lt;li name=”gender” value=”female”&gt;Hello, Madam.&lt;/li&gt;</w:t>
+                        <w:t>&lt;li name=”gender” value=”female”&gt;Hello, Madam</w:t>
+                      </w:r>
+                      <w:proofErr w:type="gramStart"/>
+                      <w:r>
+                        <w:rPr>
+                          <w:rFonts w:asciiTheme="minorHAnsi" w:hAnsiTheme="minorHAnsi"/>
+                        </w:rPr>
+                        <w:t>.&lt;</w:t>
+                      </w:r>
+                      <w:proofErr w:type="gramEnd"/>
+                      <w:r>
+                        <w:rPr>
+                          <w:rFonts w:asciiTheme="minorHAnsi" w:hAnsiTheme="minorHAnsi"/>
+                        </w:rPr>
+                        <w:t>/li&gt;</w:t>
                       </w:r>
                     </w:p>
                     <w:p>
@@ -3798,7 +4465,21 @@
                               <w:rPr>
                                 <w:rFonts w:asciiTheme="minorHAnsi" w:hAnsiTheme="minorHAnsi"/>
                               </w:rPr>
-                              <w:t>&lt;template&gt;</w:t>
+                              <w:t>&lt;</w:t>
+                            </w:r>
+                            <w:proofErr w:type="gramStart"/>
+                            <w:r>
+                              <w:rPr>
+                                <w:rFonts w:asciiTheme="minorHAnsi" w:hAnsiTheme="minorHAnsi"/>
+                              </w:rPr>
+                              <w:t>template</w:t>
+                            </w:r>
+                            <w:proofErr w:type="gramEnd"/>
+                            <w:r>
+                              <w:rPr>
+                                <w:rFonts w:asciiTheme="minorHAnsi" w:hAnsiTheme="minorHAnsi"/>
+                              </w:rPr>
+                              <w:t>&gt;</w:t>
                             </w:r>
                           </w:p>
                           <w:p>
@@ -3812,7 +4493,21 @@
                                 <w:rFonts w:asciiTheme="minorHAnsi" w:hAnsiTheme="minorHAnsi"/>
                               </w:rPr>
                               <w:tab/>
-                              <w:t>&lt;condition&gt;</w:t>
+                              <w:t>&lt;</w:t>
+                            </w:r>
+                            <w:proofErr w:type="gramStart"/>
+                            <w:r>
+                              <w:rPr>
+                                <w:rFonts w:asciiTheme="minorHAnsi" w:hAnsiTheme="minorHAnsi"/>
+                              </w:rPr>
+                              <w:t>condition</w:t>
+                            </w:r>
+                            <w:proofErr w:type="gramEnd"/>
+                            <w:r>
+                              <w:rPr>
+                                <w:rFonts w:asciiTheme="minorHAnsi" w:hAnsiTheme="minorHAnsi"/>
+                              </w:rPr>
+                              <w:t>&gt;</w:t>
                             </w:r>
                           </w:p>
                           <w:p>
@@ -3832,7 +4527,21 @@
                                 <w:rFonts w:asciiTheme="minorHAnsi" w:hAnsiTheme="minorHAnsi"/>
                               </w:rPr>
                               <w:tab/>
-                              <w:t>&lt;li name=”gender” value=”male”&gt;Hello, Sir.&lt;/li&gt;</w:t>
+                              <w:t>&lt;li name=”gender” value=”male”&gt;Hello, Sir</w:t>
+                            </w:r>
+                            <w:proofErr w:type="gramStart"/>
+                            <w:r>
+                              <w:rPr>
+                                <w:rFonts w:asciiTheme="minorHAnsi" w:hAnsiTheme="minorHAnsi"/>
+                              </w:rPr>
+                              <w:t>.&lt;</w:t>
+                            </w:r>
+                            <w:proofErr w:type="gramEnd"/>
+                            <w:r>
+                              <w:rPr>
+                                <w:rFonts w:asciiTheme="minorHAnsi" w:hAnsiTheme="minorHAnsi"/>
+                              </w:rPr>
+                              <w:t>/li&gt;</w:t>
                             </w:r>
                           </w:p>
                           <w:p>
@@ -3852,7 +4561,21 @@
                                 <w:rFonts w:asciiTheme="minorHAnsi" w:hAnsiTheme="minorHAnsi"/>
                               </w:rPr>
                               <w:tab/>
-                              <w:t>&lt;li name=”gender” value=”female”&gt;Hello, Madam.&lt;/li&gt;</w:t>
+                              <w:t>&lt;li name=”gender” value=”female”&gt;Hello, Madam</w:t>
+                            </w:r>
+                            <w:proofErr w:type="gramStart"/>
+                            <w:r>
+                              <w:rPr>
+                                <w:rFonts w:asciiTheme="minorHAnsi" w:hAnsiTheme="minorHAnsi"/>
+                              </w:rPr>
+                              <w:t>.&lt;</w:t>
+                            </w:r>
+                            <w:proofErr w:type="gramEnd"/>
+                            <w:r>
+                              <w:rPr>
+                                <w:rFonts w:asciiTheme="minorHAnsi" w:hAnsiTheme="minorHAnsi"/>
+                              </w:rPr>
+                              <w:t>/li&gt;</w:t>
                             </w:r>
                           </w:p>
                           <w:p>
@@ -3872,7 +4595,21 @@
                                 <w:rFonts w:asciiTheme="minorHAnsi" w:hAnsiTheme="minorHAnsi"/>
                               </w:rPr>
                               <w:tab/>
-                              <w:t>&lt;li&gt;Hmm.&lt;/li&gt;</w:t>
+                              <w:t>&lt;</w:t>
+                            </w:r>
+                            <w:proofErr w:type="gramStart"/>
+                            <w:r>
+                              <w:rPr>
+                                <w:rFonts w:asciiTheme="minorHAnsi" w:hAnsiTheme="minorHAnsi"/>
+                              </w:rPr>
+                              <w:t>li&gt;</w:t>
+                            </w:r>
+                            <w:proofErr w:type="gramEnd"/>
+                            <w:r>
+                              <w:rPr>
+                                <w:rFonts w:asciiTheme="minorHAnsi" w:hAnsiTheme="minorHAnsi"/>
+                              </w:rPr>
+                              <w:t>Hmm.&lt;/li&gt;</w:t>
                             </w:r>
                           </w:p>
                           <w:p>
@@ -3934,7 +4671,21 @@
                         <w:rPr>
                           <w:rFonts w:asciiTheme="minorHAnsi" w:hAnsiTheme="minorHAnsi"/>
                         </w:rPr>
-                        <w:t>&lt;template&gt;</w:t>
+                        <w:t>&lt;</w:t>
+                      </w:r>
+                      <w:proofErr w:type="gramStart"/>
+                      <w:r>
+                        <w:rPr>
+                          <w:rFonts w:asciiTheme="minorHAnsi" w:hAnsiTheme="minorHAnsi"/>
+                        </w:rPr>
+                        <w:t>template</w:t>
+                      </w:r>
+                      <w:proofErr w:type="gramEnd"/>
+                      <w:r>
+                        <w:rPr>
+                          <w:rFonts w:asciiTheme="minorHAnsi" w:hAnsiTheme="minorHAnsi"/>
+                        </w:rPr>
+                        <w:t>&gt;</w:t>
                       </w:r>
                     </w:p>
                     <w:p>
@@ -3948,7 +4699,21 @@
                           <w:rFonts w:asciiTheme="minorHAnsi" w:hAnsiTheme="minorHAnsi"/>
                         </w:rPr>
                         <w:tab/>
-                        <w:t>&lt;condition&gt;</w:t>
+                        <w:t>&lt;</w:t>
+                      </w:r>
+                      <w:proofErr w:type="gramStart"/>
+                      <w:r>
+                        <w:rPr>
+                          <w:rFonts w:asciiTheme="minorHAnsi" w:hAnsiTheme="minorHAnsi"/>
+                        </w:rPr>
+                        <w:t>condition</w:t>
+                      </w:r>
+                      <w:proofErr w:type="gramEnd"/>
+                      <w:r>
+                        <w:rPr>
+                          <w:rFonts w:asciiTheme="minorHAnsi" w:hAnsiTheme="minorHAnsi"/>
+                        </w:rPr>
+                        <w:t>&gt;</w:t>
                       </w:r>
                     </w:p>
                     <w:p>
@@ -3968,7 +4733,21 @@
                           <w:rFonts w:asciiTheme="minorHAnsi" w:hAnsiTheme="minorHAnsi"/>
                         </w:rPr>
                         <w:tab/>
-                        <w:t>&lt;li name=”gender” value=”male”&gt;Hello, Sir.&lt;/li&gt;</w:t>
+                        <w:t>&lt;li name=”gender” value=”male”&gt;Hello, Sir</w:t>
+                      </w:r>
+                      <w:proofErr w:type="gramStart"/>
+                      <w:r>
+                        <w:rPr>
+                          <w:rFonts w:asciiTheme="minorHAnsi" w:hAnsiTheme="minorHAnsi"/>
+                        </w:rPr>
+                        <w:t>.&lt;</w:t>
+                      </w:r>
+                      <w:proofErr w:type="gramEnd"/>
+                      <w:r>
+                        <w:rPr>
+                          <w:rFonts w:asciiTheme="minorHAnsi" w:hAnsiTheme="minorHAnsi"/>
+                        </w:rPr>
+                        <w:t>/li&gt;</w:t>
                       </w:r>
                     </w:p>
                     <w:p>
@@ -3988,7 +4767,21 @@
                           <w:rFonts w:asciiTheme="minorHAnsi" w:hAnsiTheme="minorHAnsi"/>
                         </w:rPr>
                         <w:tab/>
-                        <w:t>&lt;li name=”gender” value=”female”&gt;Hello, Madam.&lt;/li&gt;</w:t>
+                        <w:t>&lt;li name=”gender” value=”female”&gt;Hello, Madam</w:t>
+                      </w:r>
+                      <w:proofErr w:type="gramStart"/>
+                      <w:r>
+                        <w:rPr>
+                          <w:rFonts w:asciiTheme="minorHAnsi" w:hAnsiTheme="minorHAnsi"/>
+                        </w:rPr>
+                        <w:t>.&lt;</w:t>
+                      </w:r>
+                      <w:proofErr w:type="gramEnd"/>
+                      <w:r>
+                        <w:rPr>
+                          <w:rFonts w:asciiTheme="minorHAnsi" w:hAnsiTheme="minorHAnsi"/>
+                        </w:rPr>
+                        <w:t>/li&gt;</w:t>
                       </w:r>
                     </w:p>
                     <w:p>
@@ -4008,7 +4801,21 @@
                           <w:rFonts w:asciiTheme="minorHAnsi" w:hAnsiTheme="minorHAnsi"/>
                         </w:rPr>
                         <w:tab/>
-                        <w:t>&lt;li&gt;Hmm.&lt;/li&gt;</w:t>
+                        <w:t>&lt;</w:t>
+                      </w:r>
+                      <w:proofErr w:type="gramStart"/>
+                      <w:r>
+                        <w:rPr>
+                          <w:rFonts w:asciiTheme="minorHAnsi" w:hAnsiTheme="minorHAnsi"/>
+                        </w:rPr>
+                        <w:t>li&gt;</w:t>
+                      </w:r>
+                      <w:proofErr w:type="gramEnd"/>
+                      <w:r>
+                        <w:rPr>
+                          <w:rFonts w:asciiTheme="minorHAnsi" w:hAnsiTheme="minorHAnsi"/>
+                        </w:rPr>
+                        <w:t>Hmm.&lt;/li&gt;</w:t>
                       </w:r>
                     </w:p>
                     <w:p>
@@ -4164,7 +4971,21 @@
                               <w:rPr>
                                 <w:rFonts w:asciiTheme="minorHAnsi" w:hAnsiTheme="minorHAnsi"/>
                               </w:rPr>
-                              <w:t>&lt;template&gt;</w:t>
+                              <w:t>&lt;</w:t>
+                            </w:r>
+                            <w:proofErr w:type="gramStart"/>
+                            <w:r>
+                              <w:rPr>
+                                <w:rFonts w:asciiTheme="minorHAnsi" w:hAnsiTheme="minorHAnsi"/>
+                              </w:rPr>
+                              <w:t>template</w:t>
+                            </w:r>
+                            <w:proofErr w:type="gramEnd"/>
+                            <w:r>
+                              <w:rPr>
+                                <w:rFonts w:asciiTheme="minorHAnsi" w:hAnsiTheme="minorHAnsi"/>
+                              </w:rPr>
+                              <w:t>&gt;</w:t>
                             </w:r>
                           </w:p>
                           <w:p>
@@ -4189,20 +5010,50 @@
                               <w:rPr>
                                 <w:rFonts w:asciiTheme="minorHAnsi" w:hAnsiTheme="minorHAnsi"/>
                               </w:rPr>
-                              <w:t>&lt;date jformat=”</w:t>
-                            </w:r>
-                            <w:r>
-                              <w:rPr>
-                                <w:rFonts w:asciiTheme="minorHAnsi" w:hAnsiTheme="minorHAnsi"/>
-                              </w:rPr>
-                              <w:t xml:space="preserve">HH:mm:ss </w:t>
-                            </w:r>
-                            <w:r>
-                              <w:rPr>
-                                <w:rFonts w:asciiTheme="minorHAnsi" w:hAnsiTheme="minorHAnsi"/>
-                              </w:rPr>
-                              <w:t>MMM dd</w:t>
-                            </w:r>
+                              <w:t xml:space="preserve">&lt;date </w:t>
+                            </w:r>
+                            <w:proofErr w:type="spellStart"/>
+                            <w:r>
+                              <w:rPr>
+                                <w:rFonts w:asciiTheme="minorHAnsi" w:hAnsiTheme="minorHAnsi"/>
+                              </w:rPr>
+                              <w:t>jformat</w:t>
+                            </w:r>
+                            <w:proofErr w:type="spellEnd"/>
+                            <w:r>
+                              <w:rPr>
+                                <w:rFonts w:asciiTheme="minorHAnsi" w:hAnsiTheme="minorHAnsi"/>
+                              </w:rPr>
+                              <w:t>=”</w:t>
+                            </w:r>
+                            <w:proofErr w:type="spellStart"/>
+                            <w:r>
+                              <w:rPr>
+                                <w:rFonts w:asciiTheme="minorHAnsi" w:hAnsiTheme="minorHAnsi"/>
+                              </w:rPr>
+                              <w:t>HH:mm:ss</w:t>
+                            </w:r>
+                            <w:proofErr w:type="spellEnd"/>
+                            <w:r>
+                              <w:rPr>
+                                <w:rFonts w:asciiTheme="minorHAnsi" w:hAnsiTheme="minorHAnsi"/>
+                              </w:rPr>
+                              <w:t xml:space="preserve"> </w:t>
+                            </w:r>
+                            <w:r>
+                              <w:rPr>
+                                <w:rFonts w:asciiTheme="minorHAnsi" w:hAnsiTheme="minorHAnsi"/>
+                              </w:rPr>
+                              <w:t xml:space="preserve">MMM </w:t>
+                            </w:r>
+                            <w:proofErr w:type="spellStart"/>
+                            <w:r>
+                              <w:rPr>
+                                <w:rFonts w:asciiTheme="minorHAnsi" w:hAnsiTheme="minorHAnsi"/>
+                              </w:rPr>
+                              <w:t>dd</w:t>
+                            </w:r>
+                            <w:proofErr w:type="spellEnd"/>
                             <w:r>
                               <w:rPr>
                                 <w:rFonts w:asciiTheme="minorHAnsi" w:hAnsiTheme="minorHAnsi" w:hint="eastAsia"/>
@@ -4213,7 +5064,21 @@
                               <w:rPr>
                                 <w:rFonts w:asciiTheme="minorHAnsi" w:hAnsiTheme="minorHAnsi"/>
                               </w:rPr>
-                              <w:t xml:space="preserve"> yyyy” </w:t>
+                              <w:t xml:space="preserve"> </w:t>
+                            </w:r>
+                            <w:proofErr w:type="spellStart"/>
+                            <w:r>
+                              <w:rPr>
+                                <w:rFonts w:asciiTheme="minorHAnsi" w:hAnsiTheme="minorHAnsi"/>
+                              </w:rPr>
+                              <w:t>yyyy</w:t>
+                            </w:r>
+                            <w:proofErr w:type="spellEnd"/>
+                            <w:r>
+                              <w:rPr>
+                                <w:rFonts w:asciiTheme="minorHAnsi" w:hAnsiTheme="minorHAnsi"/>
+                              </w:rPr>
+                              <w:t xml:space="preserve">” </w:t>
                             </w:r>
                             <w:r>
                               <w:rPr>
@@ -4267,7 +5132,21 @@
                         <w:rPr>
                           <w:rFonts w:asciiTheme="minorHAnsi" w:hAnsiTheme="minorHAnsi"/>
                         </w:rPr>
-                        <w:t>&lt;template&gt;</w:t>
+                        <w:t>&lt;</w:t>
+                      </w:r>
+                      <w:proofErr w:type="gramStart"/>
+                      <w:r>
+                        <w:rPr>
+                          <w:rFonts w:asciiTheme="minorHAnsi" w:hAnsiTheme="minorHAnsi"/>
+                        </w:rPr>
+                        <w:t>template</w:t>
+                      </w:r>
+                      <w:proofErr w:type="gramEnd"/>
+                      <w:r>
+                        <w:rPr>
+                          <w:rFonts w:asciiTheme="minorHAnsi" w:hAnsiTheme="minorHAnsi"/>
+                        </w:rPr>
+                        <w:t>&gt;</w:t>
                       </w:r>
                     </w:p>
                     <w:p>
@@ -4292,20 +5171,50 @@
                         <w:rPr>
                           <w:rFonts w:asciiTheme="minorHAnsi" w:hAnsiTheme="minorHAnsi"/>
                         </w:rPr>
-                        <w:t>&lt;date jformat=”</w:t>
-                      </w:r>
-                      <w:r>
-                        <w:rPr>
-                          <w:rFonts w:asciiTheme="minorHAnsi" w:hAnsiTheme="minorHAnsi"/>
-                        </w:rPr>
-                        <w:t xml:space="preserve">HH:mm:ss </w:t>
-                      </w:r>
-                      <w:r>
-                        <w:rPr>
-                          <w:rFonts w:asciiTheme="minorHAnsi" w:hAnsiTheme="minorHAnsi"/>
-                        </w:rPr>
-                        <w:t>MMM dd</w:t>
-                      </w:r>
+                        <w:t xml:space="preserve">&lt;date </w:t>
+                      </w:r>
+                      <w:proofErr w:type="spellStart"/>
+                      <w:r>
+                        <w:rPr>
+                          <w:rFonts w:asciiTheme="minorHAnsi" w:hAnsiTheme="minorHAnsi"/>
+                        </w:rPr>
+                        <w:t>jformat</w:t>
+                      </w:r>
+                      <w:proofErr w:type="spellEnd"/>
+                      <w:r>
+                        <w:rPr>
+                          <w:rFonts w:asciiTheme="minorHAnsi" w:hAnsiTheme="minorHAnsi"/>
+                        </w:rPr>
+                        <w:t>=”</w:t>
+                      </w:r>
+                      <w:proofErr w:type="spellStart"/>
+                      <w:r>
+                        <w:rPr>
+                          <w:rFonts w:asciiTheme="minorHAnsi" w:hAnsiTheme="minorHAnsi"/>
+                        </w:rPr>
+                        <w:t>HH:mm:ss</w:t>
+                      </w:r>
+                      <w:proofErr w:type="spellEnd"/>
+                      <w:r>
+                        <w:rPr>
+                          <w:rFonts w:asciiTheme="minorHAnsi" w:hAnsiTheme="minorHAnsi"/>
+                        </w:rPr>
+                        <w:t xml:space="preserve"> </w:t>
+                      </w:r>
+                      <w:r>
+                        <w:rPr>
+                          <w:rFonts w:asciiTheme="minorHAnsi" w:hAnsiTheme="minorHAnsi"/>
+                        </w:rPr>
+                        <w:t xml:space="preserve">MMM </w:t>
+                      </w:r>
+                      <w:proofErr w:type="spellStart"/>
+                      <w:r>
+                        <w:rPr>
+                          <w:rFonts w:asciiTheme="minorHAnsi" w:hAnsiTheme="minorHAnsi"/>
+                        </w:rPr>
+                        <w:t>dd</w:t>
+                      </w:r>
+                      <w:proofErr w:type="spellEnd"/>
                       <w:r>
                         <w:rPr>
                           <w:rFonts w:asciiTheme="minorHAnsi" w:hAnsiTheme="minorHAnsi" w:hint="eastAsia"/>
@@ -4316,7 +5225,21 @@
                         <w:rPr>
                           <w:rFonts w:asciiTheme="minorHAnsi" w:hAnsiTheme="minorHAnsi"/>
                         </w:rPr>
-                        <w:t xml:space="preserve"> yyyy” </w:t>
+                        <w:t xml:space="preserve"> </w:t>
+                      </w:r>
+                      <w:proofErr w:type="spellStart"/>
+                      <w:r>
+                        <w:rPr>
+                          <w:rFonts w:asciiTheme="minorHAnsi" w:hAnsiTheme="minorHAnsi"/>
+                        </w:rPr>
+                        <w:t>yyyy</w:t>
+                      </w:r>
+                      <w:proofErr w:type="spellEnd"/>
+                      <w:r>
+                        <w:rPr>
+                          <w:rFonts w:asciiTheme="minorHAnsi" w:hAnsiTheme="minorHAnsi"/>
+                        </w:rPr>
+                        <w:t xml:space="preserve">” </w:t>
                       </w:r>
                       <w:r>
                         <w:rPr>
@@ -4374,7 +5297,39 @@
         <w:t>is set</w:t>
       </w:r>
       <w:r>
-        <w:t xml:space="preserve"> to ‘EEE MMM dd HH:mm:ss zzz yyyy’</w:t>
+        <w:t xml:space="preserve"> to ‘EEE MMM </w:t>
+      </w:r>
+      <w:proofErr w:type="spellStart"/>
+      <w:r>
+        <w:t>dd</w:t>
+      </w:r>
+      <w:proofErr w:type="spellEnd"/>
+      <w:r>
+        <w:t xml:space="preserve"> </w:t>
+      </w:r>
+      <w:proofErr w:type="spellStart"/>
+      <w:r>
+        <w:t>HH:mm:ss</w:t>
+      </w:r>
+      <w:proofErr w:type="spellEnd"/>
+      <w:r>
+        <w:t xml:space="preserve"> </w:t>
+      </w:r>
+      <w:proofErr w:type="spellStart"/>
+      <w:r>
+        <w:t>zzz</w:t>
+      </w:r>
+      <w:proofErr w:type="spellEnd"/>
+      <w:r>
+        <w:t xml:space="preserve"> </w:t>
+      </w:r>
+      <w:proofErr w:type="spellStart"/>
+      <w:r>
+        <w:t>yyyy</w:t>
+      </w:r>
+      <w:proofErr w:type="spellEnd"/>
+      <w:r>
+        <w:t>’</w:t>
       </w:r>
       <w:r>
         <w:t xml:space="preserve"> by default. </w:t>
@@ -4503,7 +5458,21 @@
                               <w:rPr>
                                 <w:rFonts w:asciiTheme="minorHAnsi" w:hAnsiTheme="minorHAnsi"/>
                               </w:rPr>
-                              <w:t>&lt;template&gt;</w:t>
+                              <w:t>&lt;</w:t>
+                            </w:r>
+                            <w:proofErr w:type="gramStart"/>
+                            <w:r>
+                              <w:rPr>
+                                <w:rFonts w:asciiTheme="minorHAnsi" w:hAnsiTheme="minorHAnsi"/>
+                              </w:rPr>
+                              <w:t>template</w:t>
+                            </w:r>
+                            <w:proofErr w:type="gramEnd"/>
+                            <w:r>
+                              <w:rPr>
+                                <w:rFonts w:asciiTheme="minorHAnsi" w:hAnsiTheme="minorHAnsi"/>
+                              </w:rPr>
+                              <w:t>&gt;</w:t>
                             </w:r>
                           </w:p>
                           <w:p>
@@ -4570,7 +5539,21 @@
                         <w:rPr>
                           <w:rFonts w:asciiTheme="minorHAnsi" w:hAnsiTheme="minorHAnsi"/>
                         </w:rPr>
-                        <w:t>&lt;template&gt;</w:t>
+                        <w:t>&lt;</w:t>
+                      </w:r>
+                      <w:proofErr w:type="gramStart"/>
+                      <w:r>
+                        <w:rPr>
+                          <w:rFonts w:asciiTheme="minorHAnsi" w:hAnsiTheme="minorHAnsi"/>
+                        </w:rPr>
+                        <w:t>template</w:t>
+                      </w:r>
+                      <w:proofErr w:type="gramEnd"/>
+                      <w:r>
+                        <w:rPr>
+                          <w:rFonts w:asciiTheme="minorHAnsi" w:hAnsiTheme="minorHAnsi"/>
+                        </w:rPr>
+                        <w:t>&gt;</w:t>
                       </w:r>
                     </w:p>
                     <w:p>
@@ -4614,7 +5597,15 @@
         </mc:AlternateContent>
       </w:r>
       <w:r>
-        <w:t>The &lt;get&gt; tag will retrieve two types of information for current user. If paired with ‘name’, it will return the matching value from current user session. On the other hand, when paired with ‘var’, it returns</w:t>
+        <w:t>The &lt;get&gt; tag will retrieve two types of information for current user. If paired with ‘name’, it will return the matching value from current user session. On the other hand, when paired with ‘</w:t>
+      </w:r>
+      <w:proofErr w:type="spellStart"/>
+      <w:r>
+        <w:t>var</w:t>
+      </w:r>
+      <w:proofErr w:type="spellEnd"/>
+      <w:r>
+        <w:t>’, it returns</w:t>
       </w:r>
       <w:r>
         <w:t xml:space="preserve"> the temporary</w:t>
@@ -4635,7 +5626,15 @@
         <w:ind w:left="0" w:firstLine="720"/>
       </w:pPr>
       <w:r>
-        <w:t>This will look up for the value matches key ‘place’ in current user sessions’ predicates table. If we do &lt;get var=”place” /&gt; instead, it will look for ‘place’ which is set</w:t>
+        <w:t xml:space="preserve">This will look up for the value matches key ‘place’ in current user sessions’ predicates table. If we do &lt;get </w:t>
+      </w:r>
+      <w:proofErr w:type="spellStart"/>
+      <w:r>
+        <w:t>var</w:t>
+      </w:r>
+      <w:proofErr w:type="spellEnd"/>
+      <w:r>
+        <w:t>=”place” /&gt; instead, it will look for ‘place’ which is set</w:t>
       </w:r>
       <w:r>
         <w:t xml:space="preserve"> as a variable</w:t>
@@ -4749,7 +5748,21 @@
                               <w:rPr>
                                 <w:rFonts w:asciiTheme="minorHAnsi" w:hAnsiTheme="minorHAnsi"/>
                               </w:rPr>
-                              <w:t>&lt;template&gt;</w:t>
+                              <w:t>&lt;</w:t>
+                            </w:r>
+                            <w:proofErr w:type="gramStart"/>
+                            <w:r>
+                              <w:rPr>
+                                <w:rFonts w:asciiTheme="minorHAnsi" w:hAnsiTheme="minorHAnsi"/>
+                              </w:rPr>
+                              <w:t>template</w:t>
+                            </w:r>
+                            <w:proofErr w:type="gramEnd"/>
+                            <w:r>
+                              <w:rPr>
+                                <w:rFonts w:asciiTheme="minorHAnsi" w:hAnsiTheme="minorHAnsi"/>
+                              </w:rPr>
+                              <w:t>&gt;</w:t>
                             </w:r>
                           </w:p>
                           <w:p>
@@ -4816,7 +5829,21 @@
                         <w:rPr>
                           <w:rFonts w:asciiTheme="minorHAnsi" w:hAnsiTheme="minorHAnsi"/>
                         </w:rPr>
-                        <w:t>&lt;template&gt;</w:t>
+                        <w:t>&lt;</w:t>
+                      </w:r>
+                      <w:proofErr w:type="gramStart"/>
+                      <w:r>
+                        <w:rPr>
+                          <w:rFonts w:asciiTheme="minorHAnsi" w:hAnsiTheme="minorHAnsi"/>
+                        </w:rPr>
+                        <w:t>template</w:t>
+                      </w:r>
+                      <w:proofErr w:type="gramEnd"/>
+                      <w:r>
+                        <w:rPr>
+                          <w:rFonts w:asciiTheme="minorHAnsi" w:hAnsiTheme="minorHAnsi"/>
+                        </w:rPr>
+                        <w:t>&gt;</w:t>
                       </w:r>
                     </w:p>
                     <w:p>
@@ -4873,16 +5900,494 @@
         <w:t>If the above example was executed before the one for &lt;get&gt; tag, the &lt;get&gt; tag example will be evaluated to ‘OK, so you went to Paris’.</w:t>
       </w:r>
       <w:r>
-        <w:t xml:space="preserve"> Similarly, if we do &lt;set var=”place”&gt;Paris&lt;/set&gt; then the value of place will be stored into memory instead and only available to &lt;get&gt; tag within the same &lt;template&gt; but written </w:t>
+        <w:t xml:space="preserve"> Similarly, if we do &lt;set </w:t>
+      </w:r>
+      <w:proofErr w:type="spellStart"/>
+      <w:r>
+        <w:t>var</w:t>
+      </w:r>
+      <w:proofErr w:type="spellEnd"/>
+      <w:r>
+        <w:t xml:space="preserve">=”place”&gt;Paris&lt;/set&gt; then the value of place will be stored into memory instead and only available to &lt;get&gt; tag within the same &lt;template&gt; but written </w:t>
       </w:r>
       <w:r>
         <w:t>under</w:t>
       </w:r>
-      <w:bookmarkStart w:id="14" w:name="_GoBack"/>
-      <w:bookmarkEnd w:id="14"/>
       <w:r>
         <w:t>.</w:t>
       </w:r>
+    </w:p>
+    <w:p>
+      <w:pPr>
+        <w:pStyle w:val="Heading21"/>
+        <w:numPr>
+          <w:ilvl w:val="1"/>
+          <w:numId w:val="3"/>
+        </w:numPr>
+        <w:rPr>
+          <w:lang w:eastAsia="zh-CN"/>
+        </w:rPr>
+      </w:pPr>
+      <w:r>
+        <w:rPr>
+          <w:lang w:eastAsia="zh-CN"/>
+        </w:rPr>
+        <w:t xml:space="preserve"> </w:t>
+      </w:r>
+      <w:r>
+        <w:rPr>
+          <w:rFonts w:hint="eastAsia"/>
+          <w:lang w:eastAsia="zh-CN"/>
+        </w:rPr>
+        <w:t>&lt;</w:t>
+      </w:r>
+      <w:proofErr w:type="spellStart"/>
+      <w:r>
+        <w:rPr>
+          <w:lang w:eastAsia="zh-CN"/>
+        </w:rPr>
+        <w:t>gval</w:t>
+      </w:r>
+      <w:proofErr w:type="spellEnd"/>
+      <w:r>
+        <w:rPr>
+          <w:rFonts w:hint="eastAsia"/>
+          <w:lang w:eastAsia="zh-CN"/>
+        </w:rPr>
+        <w:t>&gt;</w:t>
+      </w:r>
+    </w:p>
+    <w:p>
+      <w:pPr>
+        <w:pStyle w:val="TextBody"/>
+        <w:ind w:left="0" w:firstLine="720"/>
+      </w:pPr>
+      <w:r>
+        <w:rPr>
+          <w:noProof/>
+        </w:rPr>
+        <mc:AlternateContent>
+          <mc:Choice Requires="wps">
+            <w:drawing>
+              <wp:anchor distT="45720" distB="45720" distL="114300" distR="114300" simplePos="0" relativeHeight="251687936" behindDoc="0" locked="0" layoutInCell="1" allowOverlap="1" wp14:anchorId="55F4350E" wp14:editId="14A44AA2">
+                <wp:simplePos x="0" y="0"/>
+                <wp:positionH relativeFrom="margin">
+                  <wp:align>left</wp:align>
+                </wp:positionH>
+                <wp:positionV relativeFrom="paragraph">
+                  <wp:posOffset>879475</wp:posOffset>
+                </wp:positionV>
+                <wp:extent cx="5924550" cy="584200"/>
+                <wp:effectExtent l="0" t="0" r="0" b="6350"/>
+                <wp:wrapSquare wrapText="bothSides"/>
+                <wp:docPr id="15" name="Text Box 2"/>
+                <wp:cNvGraphicFramePr>
+                  <a:graphicFrameLocks xmlns:a="http://schemas.openxmlformats.org/drawingml/2006/main"/>
+                </wp:cNvGraphicFramePr>
+                <a:graphic xmlns:a="http://schemas.openxmlformats.org/drawingml/2006/main">
+                  <a:graphicData uri="http://schemas.microsoft.com/office/word/2010/wordprocessingShape">
+                    <wps:wsp>
+                      <wps:cNvSpPr txBox="1">
+                        <a:spLocks noChangeArrowheads="1"/>
+                      </wps:cNvSpPr>
+                      <wps:spPr bwMode="auto">
+                        <a:xfrm>
+                          <a:off x="0" y="0"/>
+                          <a:ext cx="5924550" cy="584200"/>
+                        </a:xfrm>
+                        <a:prstGeom prst="rect">
+                          <a:avLst/>
+                        </a:prstGeom>
+                        <a:solidFill>
+                          <a:schemeClr val="bg1">
+                            <a:lumMod val="95000"/>
+                          </a:schemeClr>
+                        </a:solidFill>
+                        <a:ln w="9525">
+                          <a:noFill/>
+                          <a:miter lim="800000"/>
+                          <a:headEnd/>
+                          <a:tailEnd/>
+                        </a:ln>
+                      </wps:spPr>
+                      <wps:txbx>
+                        <w:txbxContent>
+                          <w:p>
+                            <w:pPr>
+                              <w:rPr>
+                                <w:rFonts w:asciiTheme="minorHAnsi" w:hAnsiTheme="minorHAnsi"/>
+                              </w:rPr>
+                            </w:pPr>
+                            <w:r>
+                              <w:rPr>
+                                <w:rFonts w:asciiTheme="minorHAnsi" w:hAnsiTheme="minorHAnsi"/>
+                              </w:rPr>
+                              <w:t>&lt;</w:t>
+                            </w:r>
+                            <w:proofErr w:type="gramStart"/>
+                            <w:r>
+                              <w:rPr>
+                                <w:rFonts w:asciiTheme="minorHAnsi" w:hAnsiTheme="minorHAnsi"/>
+                              </w:rPr>
+                              <w:t>template</w:t>
+                            </w:r>
+                            <w:proofErr w:type="gramEnd"/>
+                            <w:r>
+                              <w:rPr>
+                                <w:rFonts w:asciiTheme="minorHAnsi" w:hAnsiTheme="minorHAnsi"/>
+                              </w:rPr>
+                              <w:t>&gt;</w:t>
+                            </w:r>
+                          </w:p>
+                          <w:p>
+                            <w:pPr>
+                              <w:rPr>
+                                <w:rFonts w:asciiTheme="minorHAnsi" w:hAnsiTheme="minorHAnsi"/>
+                              </w:rPr>
+                            </w:pPr>
+                            <w:r>
+                              <w:rPr>
+                                <w:rFonts w:asciiTheme="minorHAnsi" w:hAnsiTheme="minorHAnsi"/>
+                              </w:rPr>
+                              <w:tab/>
+                              <w:t>&lt;set name=”place”</w:t>
+                            </w:r>
+                            <w:bookmarkStart w:id="14" w:name="_GoBack"/>
+                            <w:bookmarkEnd w:id="14"/>
+                            <w:r>
+                              <w:rPr>
+                                <w:rFonts w:asciiTheme="minorHAnsi" w:hAnsiTheme="minorHAnsi"/>
+                              </w:rPr>
+                              <w:t>&gt;Paris&lt;/set&gt;</w:t>
+                            </w:r>
+                          </w:p>
+                          <w:p>
+                            <w:pPr>
+                              <w:rPr>
+                                <w:rFonts w:asciiTheme="minorHAnsi" w:hAnsiTheme="minorHAnsi"/>
+                              </w:rPr>
+                            </w:pPr>
+                            <w:r>
+                              <w:rPr>
+                                <w:rFonts w:asciiTheme="minorHAnsi" w:hAnsiTheme="minorHAnsi"/>
+                              </w:rPr>
+                              <w:t>&lt;/template&gt;</w:t>
+                            </w:r>
+                          </w:p>
+                        </w:txbxContent>
+                      </wps:txbx>
+                      <wps:bodyPr rot="0" vert="horz" wrap="square" lIns="91440" tIns="45720" rIns="91440" bIns="45720" anchor="t" anchorCtr="0">
+                        <a:noAutofit/>
+                      </wps:bodyPr>
+                    </wps:wsp>
+                  </a:graphicData>
+                </a:graphic>
+                <wp14:sizeRelH relativeFrom="margin">
+                  <wp14:pctWidth>0</wp14:pctWidth>
+                </wp14:sizeRelH>
+                <wp14:sizeRelV relativeFrom="margin">
+                  <wp14:pctHeight>0</wp14:pctHeight>
+                </wp14:sizeRelV>
+              </wp:anchor>
+            </w:drawing>
+          </mc:Choice>
+          <mc:Fallback>
+            <w:pict>
+              <v:shape w14:anchorId="55F4350E" id="_x0000_s1040" type="#_x0000_t202" style="position:absolute;left:0;text-align:left;margin-left:0;margin-top:69.25pt;width:466.5pt;height:46pt;z-index:251687936;visibility:visible;mso-wrap-style:square;mso-width-percent:0;mso-height-percent:0;mso-wrap-distance-left:9pt;mso-wrap-distance-top:3.6pt;mso-wrap-distance-right:9pt;mso-wrap-distance-bottom:3.6pt;mso-position-horizontal:left;mso-position-horizontal-relative:margin;mso-position-vertical:absolute;mso-position-vertical-relative:text;mso-width-percent:0;mso-height-percent:0;mso-width-relative:margin;mso-height-relative:margin;v-text-anchor:top" o:gfxdata="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" fillcolor="#f2f2f2 [3052]" stroked="f">
+                <v:textbox>
+                  <w:txbxContent>
+                    <w:p>
+                      <w:pPr>
+                        <w:rPr>
+                          <w:rFonts w:asciiTheme="minorHAnsi" w:hAnsiTheme="minorHAnsi"/>
+                        </w:rPr>
+                      </w:pPr>
+                      <w:r>
+                        <w:rPr>
+                          <w:rFonts w:asciiTheme="minorHAnsi" w:hAnsiTheme="minorHAnsi"/>
+                        </w:rPr>
+                        <w:t>&lt;</w:t>
+                      </w:r>
+                      <w:proofErr w:type="gramStart"/>
+                      <w:r>
+                        <w:rPr>
+                          <w:rFonts w:asciiTheme="minorHAnsi" w:hAnsiTheme="minorHAnsi"/>
+                        </w:rPr>
+                        <w:t>template</w:t>
+                      </w:r>
+                      <w:proofErr w:type="gramEnd"/>
+                      <w:r>
+                        <w:rPr>
+                          <w:rFonts w:asciiTheme="minorHAnsi" w:hAnsiTheme="minorHAnsi"/>
+                        </w:rPr>
+                        <w:t>&gt;</w:t>
+                      </w:r>
+                    </w:p>
+                    <w:p>
+                      <w:pPr>
+                        <w:rPr>
+                          <w:rFonts w:asciiTheme="minorHAnsi" w:hAnsiTheme="minorHAnsi"/>
+                        </w:rPr>
+                      </w:pPr>
+                      <w:r>
+                        <w:rPr>
+                          <w:rFonts w:asciiTheme="minorHAnsi" w:hAnsiTheme="minorHAnsi"/>
+                        </w:rPr>
+                        <w:tab/>
+                        <w:t>&lt;set name=”place”</w:t>
+                      </w:r>
+                      <w:bookmarkStart w:id="15" w:name="_GoBack"/>
+                      <w:bookmarkEnd w:id="15"/>
+                      <w:r>
+                        <w:rPr>
+                          <w:rFonts w:asciiTheme="minorHAnsi" w:hAnsiTheme="minorHAnsi"/>
+                        </w:rPr>
+                        <w:t>&gt;Paris&lt;/set&gt;</w:t>
+                      </w:r>
+                    </w:p>
+                    <w:p>
+                      <w:pPr>
+                        <w:rPr>
+                          <w:rFonts w:asciiTheme="minorHAnsi" w:hAnsiTheme="minorHAnsi"/>
+                        </w:rPr>
+                      </w:pPr>
+                      <w:r>
+                        <w:rPr>
+                          <w:rFonts w:asciiTheme="minorHAnsi" w:hAnsiTheme="minorHAnsi"/>
+                        </w:rPr>
+                        <w:t>&lt;/template&gt;</w:t>
+                      </w:r>
+                    </w:p>
+                  </w:txbxContent>
+                </v:textbox>
+                <w10:wrap type="square" anchorx="margin"/>
+              </v:shape>
+            </w:pict>
+          </mc:Fallback>
+        </mc:AlternateContent>
+      </w:r>
+      <w:r>
+        <w:t>The tag &lt;</w:t>
+      </w:r>
+      <w:proofErr w:type="spellStart"/>
+      <w:r>
+        <w:t>gval</w:t>
+      </w:r>
+      <w:proofErr w:type="spellEnd"/>
+      <w:r>
+        <w:t>&gt; stands for grammar value, it is used to retrieve captured information by grammar matching.</w:t>
+      </w:r>
+      <w:r>
+        <w:t xml:space="preserve"> It is handy when we are doing wildcard matching with grammars and can let dialogue </w:t>
+      </w:r>
+      <w:proofErr w:type="gramStart"/>
+      <w:r>
+        <w:t>developers</w:t>
+      </w:r>
+      <w:proofErr w:type="gramEnd"/>
+      <w:r>
+        <w:t xml:space="preserve"> access information provided by user that is caught by wildcards. For example</w:t>
+      </w:r>
+    </w:p>
+    <w:p>
+      <w:pPr>
+        <w:pStyle w:val="TextBody"/>
+        <w:ind w:left="0" w:firstLine="720"/>
+      </w:pPr>
+      <w:r>
+        <w:rPr>
+          <w:noProof/>
+        </w:rPr>
+        <mc:AlternateContent>
+          <mc:Choice Requires="wps">
+            <w:drawing>
+              <wp:anchor distT="45720" distB="45720" distL="114300" distR="114300" simplePos="0" relativeHeight="251689984" behindDoc="0" locked="0" layoutInCell="1" allowOverlap="1" wp14:anchorId="681197A6" wp14:editId="05F3B0A5">
+                <wp:simplePos x="0" y="0"/>
+                <wp:positionH relativeFrom="margin">
+                  <wp:posOffset>0</wp:posOffset>
+                </wp:positionH>
+                <wp:positionV relativeFrom="paragraph">
+                  <wp:posOffset>929640</wp:posOffset>
+                </wp:positionV>
+                <wp:extent cx="5924550" cy="584200"/>
+                <wp:effectExtent l="0" t="0" r="0" b="6350"/>
+                <wp:wrapSquare wrapText="bothSides"/>
+                <wp:docPr id="16" name="Text Box 2"/>
+                <wp:cNvGraphicFramePr>
+                  <a:graphicFrameLocks xmlns:a="http://schemas.openxmlformats.org/drawingml/2006/main"/>
+                </wp:cNvGraphicFramePr>
+                <a:graphic xmlns:a="http://schemas.openxmlformats.org/drawingml/2006/main">
+                  <a:graphicData uri="http://schemas.microsoft.com/office/word/2010/wordprocessingShape">
+                    <wps:wsp>
+                      <wps:cNvSpPr txBox="1">
+                        <a:spLocks noChangeArrowheads="1"/>
+                      </wps:cNvSpPr>
+                      <wps:spPr bwMode="auto">
+                        <a:xfrm>
+                          <a:off x="0" y="0"/>
+                          <a:ext cx="5924550" cy="584200"/>
+                        </a:xfrm>
+                        <a:prstGeom prst="rect">
+                          <a:avLst/>
+                        </a:prstGeom>
+                        <a:solidFill>
+                          <a:schemeClr val="bg1">
+                            <a:lumMod val="95000"/>
+                          </a:schemeClr>
+                        </a:solidFill>
+                        <a:ln w="9525">
+                          <a:noFill/>
+                          <a:miter lim="800000"/>
+                          <a:headEnd/>
+                          <a:tailEnd/>
+                        </a:ln>
+                      </wps:spPr>
+                      <wps:txbx>
+                        <w:txbxContent>
+                          <w:p>
+                            <w:pPr>
+                              <w:rPr>
+                                <w:rFonts w:asciiTheme="minorHAnsi" w:hAnsiTheme="minorHAnsi"/>
+                              </w:rPr>
+                            </w:pPr>
+                            <w:r>
+                              <w:rPr>
+                                <w:rFonts w:asciiTheme="minorHAnsi" w:hAnsiTheme="minorHAnsi"/>
+                              </w:rPr>
+                              <w:t>&lt;</w:t>
+                            </w:r>
+                            <w:proofErr w:type="gramStart"/>
+                            <w:r>
+                              <w:rPr>
+                                <w:rFonts w:asciiTheme="minorHAnsi" w:hAnsiTheme="minorHAnsi"/>
+                              </w:rPr>
+                              <w:t>template</w:t>
+                            </w:r>
+                            <w:proofErr w:type="gramEnd"/>
+                            <w:r>
+                              <w:rPr>
+                                <w:rFonts w:asciiTheme="minorHAnsi" w:hAnsiTheme="minorHAnsi"/>
+                              </w:rPr>
+                              <w:t>&gt;</w:t>
+                            </w:r>
+                          </w:p>
+                          <w:p>
+                            <w:pPr>
+                              <w:rPr>
+                                <w:rFonts w:asciiTheme="minorHAnsi" w:hAnsiTheme="minorHAnsi"/>
+                              </w:rPr>
+                            </w:pPr>
+                            <w:r>
+                              <w:rPr>
+                                <w:rFonts w:asciiTheme="minorHAnsi" w:hAnsiTheme="minorHAnsi"/>
+                              </w:rPr>
+                              <w:tab/>
+                              <w:t>&lt;set name=”place”&gt;Paris&lt;/set&gt;</w:t>
+                            </w:r>
+                          </w:p>
+                          <w:p>
+                            <w:pPr>
+                              <w:rPr>
+                                <w:rFonts w:asciiTheme="minorHAnsi" w:hAnsiTheme="minorHAnsi"/>
+                              </w:rPr>
+                            </w:pPr>
+                            <w:r>
+                              <w:rPr>
+                                <w:rFonts w:asciiTheme="minorHAnsi" w:hAnsiTheme="minorHAnsi"/>
+                              </w:rPr>
+                              <w:t>&lt;/template&gt;</w:t>
+                            </w:r>
+                          </w:p>
+                        </w:txbxContent>
+                      </wps:txbx>
+                      <wps:bodyPr rot="0" vert="horz" wrap="square" lIns="91440" tIns="45720" rIns="91440" bIns="45720" anchor="t" anchorCtr="0">
+                        <a:noAutofit/>
+                      </wps:bodyPr>
+                    </wps:wsp>
+                  </a:graphicData>
+                </a:graphic>
+                <wp14:sizeRelH relativeFrom="margin">
+                  <wp14:pctWidth>0</wp14:pctWidth>
+                </wp14:sizeRelH>
+                <wp14:sizeRelV relativeFrom="margin">
+                  <wp14:pctHeight>0</wp14:pctHeight>
+                </wp14:sizeRelV>
+              </wp:anchor>
+            </w:drawing>
+          </mc:Choice>
+          <mc:Fallback>
+            <w:pict>
+              <v:shape w14:anchorId="681197A6" id="_x0000_s1041" type="#_x0000_t202" style="position:absolute;left:0;text-align:left;margin-left:0;margin-top:73.2pt;width:466.5pt;height:46pt;z-index:251689984;visibility:visible;mso-wrap-style:square;mso-width-percent:0;mso-height-percent:0;mso-wrap-distance-left:9pt;mso-wrap-distance-top:3.6pt;mso-wrap-distance-right:9pt;mso-wrap-distance-bottom:3.6pt;mso-position-horizontal:absolute;mso-position-horizontal-relative:margin;mso-position-vertical:absolute;mso-position-vertical-relative:text;mso-width-percent:0;mso-height-percent:0;mso-width-relative:margin;mso-height-relative:margin;v-text-anchor:top" o:gfxdata="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" fillcolor="#f2f2f2 [3052]" stroked="f">
+                <v:textbox>
+                  <w:txbxContent>
+                    <w:p>
+                      <w:pPr>
+                        <w:rPr>
+                          <w:rFonts w:asciiTheme="minorHAnsi" w:hAnsiTheme="minorHAnsi"/>
+                        </w:rPr>
+                      </w:pPr>
+                      <w:r>
+                        <w:rPr>
+                          <w:rFonts w:asciiTheme="minorHAnsi" w:hAnsiTheme="minorHAnsi"/>
+                        </w:rPr>
+                        <w:t>&lt;</w:t>
+                      </w:r>
+                      <w:proofErr w:type="gramStart"/>
+                      <w:r>
+                        <w:rPr>
+                          <w:rFonts w:asciiTheme="minorHAnsi" w:hAnsiTheme="minorHAnsi"/>
+                        </w:rPr>
+                        <w:t>template</w:t>
+                      </w:r>
+                      <w:proofErr w:type="gramEnd"/>
+                      <w:r>
+                        <w:rPr>
+                          <w:rFonts w:asciiTheme="minorHAnsi" w:hAnsiTheme="minorHAnsi"/>
+                        </w:rPr>
+                        <w:t>&gt;</w:t>
+                      </w:r>
+                    </w:p>
+                    <w:p>
+                      <w:pPr>
+                        <w:rPr>
+                          <w:rFonts w:asciiTheme="minorHAnsi" w:hAnsiTheme="minorHAnsi"/>
+                        </w:rPr>
+                      </w:pPr>
+                      <w:r>
+                        <w:rPr>
+                          <w:rFonts w:asciiTheme="minorHAnsi" w:hAnsiTheme="minorHAnsi"/>
+                        </w:rPr>
+                        <w:tab/>
+                        <w:t>&lt;set name=”place”&gt;Paris&lt;/set&gt;</w:t>
+                      </w:r>
+                    </w:p>
+                    <w:p>
+                      <w:pPr>
+                        <w:rPr>
+                          <w:rFonts w:asciiTheme="minorHAnsi" w:hAnsiTheme="minorHAnsi"/>
+                        </w:rPr>
+                      </w:pPr>
+                      <w:r>
+                        <w:rPr>
+                          <w:rFonts w:asciiTheme="minorHAnsi" w:hAnsiTheme="minorHAnsi"/>
+                        </w:rPr>
+                        <w:t>&lt;/template&gt;</w:t>
+                      </w:r>
+                    </w:p>
+                  </w:txbxContent>
+                </v:textbox>
+                <w10:wrap type="square" anchorx="margin"/>
+              </v:shape>
+            </w:pict>
+          </mc:Fallback>
+        </mc:AlternateContent>
+      </w:r>
+    </w:p>
+    <w:p>
+      <w:pPr>
+        <w:pStyle w:val="TextBody"/>
+        <w:ind w:left="0" w:firstLine="720"/>
+      </w:pPr>
     </w:p>
     <w:p>
       <w:pPr>
@@ -7725,7 +9230,7 @@
 </file>
 
 <file path=customXml/itemProps1.xml><?xml version="1.0" encoding="utf-8"?>
-<ds:datastoreItem xmlns:ds="http://schemas.openxmlformats.org/officeDocument/2006/customXml" ds:itemID="{9BB3C0B7-9BEA-4317-8AD9-99DC07F6221C}">
+<ds:datastoreItem xmlns:ds="http://schemas.openxmlformats.org/officeDocument/2006/customXml" ds:itemID="{386C0B64-92F7-4CE2-96EC-14314E30D42D}">
   <ds:schemaRefs>
     <ds:schemaRef ds:uri="http://schemas.openxmlformats.org/officeDocument/2006/bibliography"/>
   </ds:schemaRefs>

</xml_diff>